<commit_message>
Elaborated on extension approach
</commit_message>
<xml_diff>
--- a/harmonized/QIDAM.docx
+++ b/harmonized/QIDAM.docx
@@ -29,7 +29,15 @@
         <w:t>Electronic clinical quality measures</w:t>
       </w:r>
       <w:r>
-        <w:t xml:space="preserve"> (eCQMs)</w:t>
+        <w:t xml:space="preserve"> (</w:t>
+      </w:r>
+      <w:proofErr w:type="spellStart"/>
+      <w:r>
+        <w:t>eCQMs</w:t>
+      </w:r>
+      <w:proofErr w:type="spellEnd"/>
+      <w:r>
+        <w:t>)</w:t>
       </w:r>
       <w:r>
         <w:t xml:space="preserve"> and clinical decision support</w:t>
@@ -43,11 +51,16 @@
       <w:r>
         <w:t xml:space="preserve">using two different data models: </w:t>
       </w:r>
+      <w:proofErr w:type="spellStart"/>
       <w:r>
         <w:t>eCQM</w:t>
       </w:r>
       <w:r>
-        <w:t xml:space="preserve">s are expressed using the Quality Data </w:t>
+        <w:t>s</w:t>
+      </w:r>
+      <w:proofErr w:type="spellEnd"/>
+      <w:r>
+        <w:t xml:space="preserve"> are expressed using the Quality Data </w:t>
       </w:r>
       <w:r>
         <w:t>Model</w:t>
@@ -86,7 +99,15 @@
         <w:t xml:space="preserve">Record </w:t>
       </w:r>
       <w:r>
-        <w:t xml:space="preserve">(vMR) </w:t>
+        <w:t>(</w:t>
+      </w:r>
+      <w:proofErr w:type="spellStart"/>
+      <w:r>
+        <w:t>vMR</w:t>
+      </w:r>
+      <w:proofErr w:type="spellEnd"/>
+      <w:r>
+        <w:t xml:space="preserve">) </w:t>
       </w:r>
       <w:r>
         <w:t>[</w:t>
@@ -115,9 +136,11 @@
       <w:r>
         <w:t xml:space="preserve"> This is unfortunate since clinical quality measurement and clinical quality improvement via clinical decision support are intimately related and share common requirements in the identification of patients to which a particular </w:t>
       </w:r>
+      <w:proofErr w:type="spellStart"/>
       <w:r>
         <w:t>eCQM</w:t>
       </w:r>
+      <w:proofErr w:type="spellEnd"/>
       <w:r>
         <w:t xml:space="preserve"> or </w:t>
       </w:r>
@@ -142,10 +165,26 @@
         <w:t>artifacts</w:t>
       </w:r>
       <w:r>
-        <w:t xml:space="preserve"> that support improvement of approved eCQM results. The use of different dat</w:t>
-      </w:r>
-      <w:r>
-        <w:t>a models for eCQM and CDS artifacts:</w:t>
+        <w:t xml:space="preserve"> that support improvement of approved </w:t>
+      </w:r>
+      <w:proofErr w:type="spellStart"/>
+      <w:r>
+        <w:t>eCQM</w:t>
+      </w:r>
+      <w:proofErr w:type="spellEnd"/>
+      <w:r>
+        <w:t xml:space="preserve"> results. The use of different dat</w:t>
+      </w:r>
+      <w:r>
+        <w:t xml:space="preserve">a models for </w:t>
+      </w:r>
+      <w:proofErr w:type="spellStart"/>
+      <w:r>
+        <w:t>eCQM</w:t>
+      </w:r>
+      <w:proofErr w:type="spellEnd"/>
+      <w:r>
+        <w:t xml:space="preserve"> and CDS artifacts:</w:t>
       </w:r>
     </w:p>
     <w:p>
@@ -157,7 +196,15 @@
         </w:numPr>
       </w:pPr>
       <w:r>
-        <w:t>Prevents sharing of patient data requirement specifications between eCQMs and CDS artifacts</w:t>
+        <w:t xml:space="preserve">Prevents sharing of patient data requirement specifications between </w:t>
+      </w:r>
+      <w:proofErr w:type="spellStart"/>
+      <w:r>
+        <w:t>eCQMs</w:t>
+      </w:r>
+      <w:proofErr w:type="spellEnd"/>
+      <w:r>
+        <w:t xml:space="preserve"> and CDS artifacts</w:t>
       </w:r>
     </w:p>
     <w:p>
@@ -190,34 +237,54 @@
         <w:t>P</w:t>
       </w:r>
       <w:r>
-        <w:t>revents development of shared modules that can be used for eCQM cal</w:t>
+        <w:t xml:space="preserve">revents development of shared modules that can be used for </w:t>
+      </w:r>
+      <w:proofErr w:type="spellStart"/>
+      <w:r>
+        <w:t>eCQM</w:t>
+      </w:r>
+      <w:proofErr w:type="spellEnd"/>
+      <w:r>
+        <w:t xml:space="preserve"> cal</w:t>
       </w:r>
       <w:r>
         <w:t>culation and CDS artifact evaluation</w:t>
       </w:r>
     </w:p>
     <w:p>
-      <w:pPr>
-        <w:rPr>
-          <w:ins w:id="0" w:author="Aziz Boxwala" w:date="2013-11-14T05:44:00Z"/>
-        </w:rPr>
-      </w:pPr>
-      <w:r>
-        <w:t xml:space="preserve">The Electronic Clinical Quality Improvement Domain Analysis Model (eCQI DAM) harmonizes the existing eCQM and CDS data models into a single unified conceptual model. It is designed as an abstract fact model that can be mapped onto existing logical models while </w:t>
+      <w:r>
+        <w:t>The Electronic Clinical Quality Improvement Domain Analysis Model (</w:t>
+      </w:r>
+      <w:proofErr w:type="spellStart"/>
+      <w:r>
+        <w:t>eCQI</w:t>
+      </w:r>
+      <w:proofErr w:type="spellEnd"/>
+      <w:r>
+        <w:t xml:space="preserve"> DAM) harmonizes the existing </w:t>
+      </w:r>
+      <w:proofErr w:type="spellStart"/>
+      <w:r>
+        <w:t>eCQM</w:t>
+      </w:r>
+      <w:proofErr w:type="spellEnd"/>
+      <w:r>
+        <w:t xml:space="preserve"> and CDS data models into a single unified conceptual model. It is designed as an abstract fact model that can be mapped onto existing logical models while </w:t>
       </w:r>
       <w:r>
         <w:t>defining</w:t>
       </w:r>
       <w:r>
-        <w:t xml:space="preserve"> the structure and domain concepts required by eCQMs and CDS artifacts.</w:t>
-      </w:r>
-    </w:p>
-    <w:p>
-      <w:pPr>
-        <w:rPr>
-          <w:ins w:id="1" w:author="Aziz Boxwala" w:date="2013-11-14T05:46:00Z"/>
-        </w:rPr>
-      </w:pPr>
+        <w:t xml:space="preserve"> the structure and domain concepts required by </w:t>
+      </w:r>
+      <w:proofErr w:type="spellStart"/>
+      <w:r>
+        <w:t>eCQMs</w:t>
+      </w:r>
+      <w:proofErr w:type="spellEnd"/>
+      <w:r>
+        <w:t xml:space="preserve"> and CDS artifacts.</w:t>
+      </w:r>
     </w:p>
     <w:p>
       <w:pPr>
@@ -232,86 +299,77 @@
         <w:adjustRightInd w:val="0"/>
         <w:spacing w:after="0"/>
         <w:rPr>
-          <w:ins w:id="2" w:author="Aziz Boxwala" w:date="2013-11-14T05:46:00Z"/>
-          <w:rFonts w:ascii="Consolas" w:hAnsi="Consolas" w:cs="Consolas"/>
-          <w:sz w:val="20"/>
-          <w:szCs w:val="20"/>
-        </w:rPr>
-        <w:pPrChange w:id="3" w:author="Aziz Boxwala" w:date="2013-11-14T05:46:00Z">
-          <w:pPr>
-            <w:autoSpaceDE w:val="0"/>
-            <w:autoSpaceDN w:val="0"/>
-            <w:adjustRightInd w:val="0"/>
-            <w:spacing w:after="0"/>
-          </w:pPr>
-        </w:pPrChange>
-      </w:pPr>
-      <w:ins w:id="4" w:author="Aziz Boxwala" w:date="2013-11-14T05:46:00Z">
-        <w:r>
-          <w:rPr>
-            <w:rFonts w:ascii="Consolas" w:hAnsi="Consolas" w:cs="Consolas"/>
-            <w:color w:val="008080"/>
-            <w:sz w:val="20"/>
-            <w:szCs w:val="20"/>
-          </w:rPr>
-          <w:t>&lt;</w:t>
-        </w:r>
-        <w:r>
-          <w:rPr>
-            <w:rFonts w:ascii="Consolas" w:hAnsi="Consolas" w:cs="Consolas"/>
-            <w:color w:val="3F7F7F"/>
-            <w:sz w:val="20"/>
-            <w:szCs w:val="20"/>
-          </w:rPr>
-          <w:t>def</w:t>
-        </w:r>
-        <w:r>
-          <w:rPr>
-            <w:rFonts w:ascii="Consolas" w:hAnsi="Consolas" w:cs="Consolas"/>
-            <w:sz w:val="20"/>
-            <w:szCs w:val="20"/>
-          </w:rPr>
-          <w:t xml:space="preserve"> </w:t>
-        </w:r>
-        <w:r>
-          <w:rPr>
-            <w:rFonts w:ascii="Consolas" w:hAnsi="Consolas" w:cs="Consolas"/>
-            <w:color w:val="7F007F"/>
-            <w:sz w:val="20"/>
-            <w:szCs w:val="20"/>
-          </w:rPr>
-          <w:t>name</w:t>
-        </w:r>
-        <w:r>
-          <w:rPr>
-            <w:rFonts w:ascii="Consolas" w:hAnsi="Consolas" w:cs="Consolas"/>
-            <w:color w:val="000000"/>
-            <w:sz w:val="20"/>
-            <w:szCs w:val="20"/>
-          </w:rPr>
-          <w:t>=</w:t>
-        </w:r>
-        <w:r>
-          <w:rPr>
-            <w:rFonts w:ascii="Consolas" w:hAnsi="Consolas" w:cs="Consolas"/>
-            <w:i/>
-            <w:iCs/>
-            <w:color w:val="2A00FF"/>
-            <w:sz w:val="20"/>
-            <w:szCs w:val="20"/>
-          </w:rPr>
-          <w:t>"AMI_Diagnosis"</w:t>
-        </w:r>
-        <w:r>
-          <w:rPr>
-            <w:rFonts w:ascii="Consolas" w:hAnsi="Consolas" w:cs="Consolas"/>
-            <w:color w:val="008080"/>
-            <w:sz w:val="20"/>
-            <w:szCs w:val="20"/>
-          </w:rPr>
-          <w:t>&gt;</w:t>
-        </w:r>
-      </w:ins>
+          <w:rFonts w:ascii="Consolas" w:hAnsi="Consolas" w:cs="Consolas"/>
+          <w:sz w:val="20"/>
+          <w:szCs w:val="20"/>
+        </w:rPr>
+      </w:pPr>
+      <w:r>
+        <w:rPr>
+          <w:rFonts w:ascii="Consolas" w:hAnsi="Consolas" w:cs="Consolas"/>
+          <w:color w:val="008080"/>
+          <w:sz w:val="20"/>
+          <w:szCs w:val="20"/>
+        </w:rPr>
+        <w:t>&lt;</w:t>
+      </w:r>
+      <w:proofErr w:type="spellStart"/>
+      <w:r>
+        <w:rPr>
+          <w:rFonts w:ascii="Consolas" w:hAnsi="Consolas" w:cs="Consolas"/>
+          <w:color w:val="3F7F7F"/>
+          <w:sz w:val="20"/>
+          <w:szCs w:val="20"/>
+        </w:rPr>
+        <w:t>def</w:t>
+      </w:r>
+      <w:proofErr w:type="spellEnd"/>
+      <w:r>
+        <w:rPr>
+          <w:rFonts w:ascii="Consolas" w:hAnsi="Consolas" w:cs="Consolas"/>
+          <w:sz w:val="20"/>
+          <w:szCs w:val="20"/>
+        </w:rPr>
+        <w:t xml:space="preserve"> </w:t>
+      </w:r>
+      <w:r>
+        <w:rPr>
+          <w:rFonts w:ascii="Consolas" w:hAnsi="Consolas" w:cs="Consolas"/>
+          <w:color w:val="7F007F"/>
+          <w:sz w:val="20"/>
+          <w:szCs w:val="20"/>
+        </w:rPr>
+        <w:t>name</w:t>
+      </w:r>
+      <w:r>
+        <w:rPr>
+          <w:rFonts w:ascii="Consolas" w:hAnsi="Consolas" w:cs="Consolas"/>
+          <w:color w:val="000000"/>
+          <w:sz w:val="20"/>
+          <w:szCs w:val="20"/>
+        </w:rPr>
+        <w:t>=</w:t>
+      </w:r>
+      <w:r>
+        <w:rPr>
+          <w:rFonts w:ascii="Consolas" w:hAnsi="Consolas" w:cs="Consolas"/>
+          <w:i/>
+          <w:iCs/>
+          <w:color w:val="2A00FF"/>
+          <w:sz w:val="20"/>
+          <w:szCs w:val="20"/>
+        </w:rPr>
+        <w:t>"Pregnancy"</w:t>
+      </w:r>
+      <w:r>
+        <w:rPr>
+          <w:rFonts w:ascii="Consolas" w:hAnsi="Consolas" w:cs="Consolas"/>
+          <w:color w:val="008080"/>
+          <w:sz w:val="20"/>
+          <w:szCs w:val="20"/>
+        </w:rPr>
+        <w:t>&gt;</w:t>
+      </w:r>
     </w:p>
     <w:p>
       <w:pPr>
@@ -326,123 +384,149 @@
         <w:adjustRightInd w:val="0"/>
         <w:spacing w:after="0"/>
         <w:rPr>
-          <w:ins w:id="5" w:author="Aziz Boxwala" w:date="2013-11-14T05:46:00Z"/>
-          <w:rFonts w:ascii="Consolas" w:hAnsi="Consolas" w:cs="Consolas"/>
-          <w:sz w:val="20"/>
-          <w:szCs w:val="20"/>
-        </w:rPr>
-        <w:pPrChange w:id="6" w:author="Aziz Boxwala" w:date="2013-11-14T05:46:00Z">
-          <w:pPr>
-            <w:autoSpaceDE w:val="0"/>
-            <w:autoSpaceDN w:val="0"/>
-            <w:adjustRightInd w:val="0"/>
-            <w:spacing w:after="0"/>
-          </w:pPr>
-        </w:pPrChange>
-      </w:pPr>
-      <w:ins w:id="7" w:author="Aziz Boxwala" w:date="2013-11-14T05:46:00Z">
-        <w:r>
-          <w:rPr>
-            <w:rFonts w:ascii="Consolas" w:hAnsi="Consolas" w:cs="Consolas"/>
-            <w:color w:val="000000"/>
-            <w:sz w:val="20"/>
-            <w:szCs w:val="20"/>
-          </w:rPr>
-          <w:tab/>
-        </w:r>
-        <w:r>
-          <w:rPr>
-            <w:rFonts w:ascii="Consolas" w:hAnsi="Consolas" w:cs="Consolas"/>
-            <w:color w:val="008080"/>
-            <w:sz w:val="20"/>
-            <w:szCs w:val="20"/>
-          </w:rPr>
-          <w:t>&lt;</w:t>
-        </w:r>
-        <w:r>
-          <w:rPr>
-            <w:rFonts w:ascii="Consolas" w:hAnsi="Consolas" w:cs="Consolas"/>
-            <w:color w:val="3F7F7F"/>
-            <w:sz w:val="20"/>
-            <w:szCs w:val="20"/>
-          </w:rPr>
-          <w:t>expression</w:t>
-        </w:r>
-        <w:r>
-          <w:rPr>
-            <w:rFonts w:ascii="Consolas" w:hAnsi="Consolas" w:cs="Consolas"/>
-            <w:sz w:val="20"/>
-            <w:szCs w:val="20"/>
-          </w:rPr>
-          <w:t xml:space="preserve"> </w:t>
-        </w:r>
-        <w:r>
-          <w:rPr>
-            <w:rFonts w:ascii="Consolas" w:hAnsi="Consolas" w:cs="Consolas"/>
-            <w:color w:val="7F007F"/>
-            <w:sz w:val="20"/>
-            <w:szCs w:val="20"/>
-          </w:rPr>
-          <w:t>xsi:type</w:t>
-        </w:r>
-        <w:r>
-          <w:rPr>
-            <w:rFonts w:ascii="Consolas" w:hAnsi="Consolas" w:cs="Consolas"/>
-            <w:color w:val="000000"/>
-            <w:sz w:val="20"/>
-            <w:szCs w:val="20"/>
-          </w:rPr>
-          <w:t>=</w:t>
-        </w:r>
-        <w:r>
-          <w:rPr>
-            <w:rFonts w:ascii="Consolas" w:hAnsi="Consolas" w:cs="Consolas"/>
-            <w:i/>
-            <w:iCs/>
-            <w:color w:val="2A00FF"/>
-            <w:sz w:val="20"/>
-            <w:szCs w:val="20"/>
-          </w:rPr>
-          <w:t>"ClinicalRequest"</w:t>
-        </w:r>
-        <w:r>
-          <w:rPr>
-            <w:rFonts w:ascii="Consolas" w:hAnsi="Consolas" w:cs="Consolas"/>
-            <w:sz w:val="20"/>
-            <w:szCs w:val="20"/>
-          </w:rPr>
-          <w:t xml:space="preserve"> </w:t>
-        </w:r>
-        <w:r>
-          <w:rPr>
-            <w:rFonts w:ascii="Consolas" w:hAnsi="Consolas" w:cs="Consolas"/>
-            <w:color w:val="7F007F"/>
-            <w:sz w:val="20"/>
-            <w:szCs w:val="20"/>
-          </w:rPr>
-          <w:t>cardinality</w:t>
-        </w:r>
-        <w:r>
-          <w:rPr>
-            <w:rFonts w:ascii="Consolas" w:hAnsi="Consolas" w:cs="Consolas"/>
-            <w:color w:val="000000"/>
-            <w:sz w:val="20"/>
-            <w:szCs w:val="20"/>
-          </w:rPr>
-          <w:t>=</w:t>
-        </w:r>
-        <w:r>
-          <w:rPr>
-            <w:rFonts w:ascii="Consolas" w:hAnsi="Consolas" w:cs="Consolas"/>
-            <w:i/>
-            <w:iCs/>
-            <w:color w:val="2A00FF"/>
-            <w:sz w:val="20"/>
-            <w:szCs w:val="20"/>
-          </w:rPr>
-          <w:t>"Multiple"</w:t>
-        </w:r>
-      </w:ins>
+          <w:rFonts w:ascii="Consolas" w:hAnsi="Consolas" w:cs="Consolas"/>
+          <w:sz w:val="20"/>
+          <w:szCs w:val="20"/>
+        </w:rPr>
+      </w:pPr>
+      <w:r>
+        <w:rPr>
+          <w:rFonts w:ascii="Consolas" w:hAnsi="Consolas" w:cs="Consolas"/>
+          <w:color w:val="000000"/>
+          <w:sz w:val="20"/>
+          <w:szCs w:val="20"/>
+        </w:rPr>
+        <w:tab/>
+      </w:r>
+      <w:r>
+        <w:rPr>
+          <w:rFonts w:ascii="Consolas" w:hAnsi="Consolas" w:cs="Consolas"/>
+          <w:color w:val="008080"/>
+          <w:sz w:val="20"/>
+          <w:szCs w:val="20"/>
+        </w:rPr>
+        <w:t>&lt;</w:t>
+      </w:r>
+      <w:r>
+        <w:rPr>
+          <w:rFonts w:ascii="Consolas" w:hAnsi="Consolas" w:cs="Consolas"/>
+          <w:color w:val="3F7F7F"/>
+          <w:sz w:val="20"/>
+          <w:szCs w:val="20"/>
+        </w:rPr>
+        <w:t>expression</w:t>
+      </w:r>
+      <w:r>
+        <w:rPr>
+          <w:rFonts w:ascii="Consolas" w:hAnsi="Consolas" w:cs="Consolas"/>
+          <w:sz w:val="20"/>
+          <w:szCs w:val="20"/>
+        </w:rPr>
+        <w:t xml:space="preserve"> </w:t>
+      </w:r>
+      <w:proofErr w:type="spellStart"/>
+      <w:r>
+        <w:rPr>
+          <w:rFonts w:ascii="Consolas" w:hAnsi="Consolas" w:cs="Consolas"/>
+          <w:color w:val="7F007F"/>
+          <w:sz w:val="20"/>
+          <w:szCs w:val="20"/>
+        </w:rPr>
+        <w:t>xsi</w:t>
+      </w:r>
+      <w:proofErr w:type="gramStart"/>
+      <w:r>
+        <w:rPr>
+          <w:rFonts w:ascii="Consolas" w:hAnsi="Consolas" w:cs="Consolas"/>
+          <w:color w:val="7F007F"/>
+          <w:sz w:val="20"/>
+          <w:szCs w:val="20"/>
+        </w:rPr>
+        <w:t>:type</w:t>
+      </w:r>
+      <w:proofErr w:type="spellEnd"/>
+      <w:proofErr w:type="gramEnd"/>
+      <w:r>
+        <w:rPr>
+          <w:rFonts w:ascii="Consolas" w:hAnsi="Consolas" w:cs="Consolas"/>
+          <w:color w:val="000000"/>
+          <w:sz w:val="20"/>
+          <w:szCs w:val="20"/>
+        </w:rPr>
+        <w:t>=</w:t>
+      </w:r>
+      <w:r>
+        <w:rPr>
+          <w:rFonts w:ascii="Consolas" w:hAnsi="Consolas" w:cs="Consolas"/>
+          <w:i/>
+          <w:iCs/>
+          <w:color w:val="2A00FF"/>
+          <w:sz w:val="20"/>
+          <w:szCs w:val="20"/>
+        </w:rPr>
+        <w:t>"</w:t>
+      </w:r>
+      <w:proofErr w:type="spellStart"/>
+      <w:r>
+        <w:rPr>
+          <w:rFonts w:ascii="Consolas" w:hAnsi="Consolas" w:cs="Consolas"/>
+          <w:i/>
+          <w:iCs/>
+          <w:color w:val="2A00FF"/>
+          <w:sz w:val="20"/>
+          <w:szCs w:val="20"/>
+        </w:rPr>
+        <w:t>ClinicalRequest</w:t>
+      </w:r>
+      <w:proofErr w:type="spellEnd"/>
+      <w:r>
+        <w:rPr>
+          <w:rFonts w:ascii="Consolas" w:hAnsi="Consolas" w:cs="Consolas"/>
+          <w:i/>
+          <w:iCs/>
+          <w:color w:val="2A00FF"/>
+          <w:sz w:val="20"/>
+          <w:szCs w:val="20"/>
+        </w:rPr>
+        <w:t>"</w:t>
+      </w:r>
+      <w:r>
+        <w:rPr>
+          <w:rFonts w:ascii="Consolas" w:hAnsi="Consolas" w:cs="Consolas"/>
+          <w:sz w:val="20"/>
+          <w:szCs w:val="20"/>
+        </w:rPr>
+        <w:t xml:space="preserve"> </w:t>
+      </w:r>
+      <w:r>
+        <w:rPr>
+          <w:rFonts w:ascii="Consolas" w:hAnsi="Consolas" w:cs="Consolas"/>
+          <w:color w:val="7F007F"/>
+          <w:sz w:val="20"/>
+          <w:szCs w:val="20"/>
+        </w:rPr>
+        <w:t>cardinality</w:t>
+      </w:r>
+      <w:r>
+        <w:rPr>
+          <w:rFonts w:ascii="Consolas" w:hAnsi="Consolas" w:cs="Consolas"/>
+          <w:color w:val="000000"/>
+          <w:sz w:val="20"/>
+          <w:szCs w:val="20"/>
+        </w:rPr>
+        <w:t>=</w:t>
+      </w:r>
+      <w:r>
+        <w:rPr>
+          <w:rFonts w:ascii="Consolas" w:hAnsi="Consolas" w:cs="Consolas"/>
+          <w:i/>
+          <w:iCs/>
+          <w:color w:val="2A00FF"/>
+          <w:sz w:val="20"/>
+          <w:szCs w:val="20"/>
+        </w:rPr>
+        <w:t>"Multiple"</w:t>
+      </w:r>
     </w:p>
     <w:p>
       <w:pPr>
@@ -457,150 +541,163 @@
         <w:adjustRightInd w:val="0"/>
         <w:spacing w:after="0"/>
         <w:rPr>
-          <w:ins w:id="8" w:author="Aziz Boxwala" w:date="2013-11-14T05:46:00Z"/>
-          <w:rFonts w:ascii="Consolas" w:hAnsi="Consolas" w:cs="Consolas"/>
-          <w:sz w:val="20"/>
-          <w:szCs w:val="20"/>
-        </w:rPr>
-        <w:pPrChange w:id="9" w:author="Aziz Boxwala" w:date="2013-11-14T05:46:00Z">
-          <w:pPr>
-            <w:autoSpaceDE w:val="0"/>
-            <w:autoSpaceDN w:val="0"/>
-            <w:adjustRightInd w:val="0"/>
-            <w:spacing w:after="0"/>
-          </w:pPr>
-        </w:pPrChange>
-      </w:pPr>
-      <w:ins w:id="10" w:author="Aziz Boxwala" w:date="2013-11-14T05:46:00Z">
-        <w:r>
-          <w:rPr>
-            <w:rFonts w:ascii="Consolas" w:hAnsi="Consolas" w:cs="Consolas"/>
-            <w:sz w:val="20"/>
-            <w:szCs w:val="20"/>
-          </w:rPr>
-          <w:tab/>
-        </w:r>
-        <w:r>
-          <w:rPr>
-            <w:rFonts w:ascii="Consolas" w:hAnsi="Consolas" w:cs="Consolas"/>
-            <w:sz w:val="20"/>
-            <w:szCs w:val="20"/>
-          </w:rPr>
-          <w:tab/>
-        </w:r>
-        <w:r>
-          <w:rPr>
-            <w:rFonts w:ascii="Consolas" w:hAnsi="Consolas" w:cs="Consolas"/>
-            <w:color w:val="7F007F"/>
-            <w:sz w:val="20"/>
-            <w:szCs w:val="20"/>
-          </w:rPr>
-          <w:t>dataType</w:t>
-        </w:r>
-        <w:r>
-          <w:rPr>
-            <w:rFonts w:ascii="Consolas" w:hAnsi="Consolas" w:cs="Consolas"/>
-            <w:color w:val="000000"/>
-            <w:sz w:val="20"/>
-            <w:szCs w:val="20"/>
-          </w:rPr>
-          <w:t>=</w:t>
-        </w:r>
-        <w:r>
-          <w:rPr>
-            <w:rFonts w:ascii="Consolas" w:hAnsi="Consolas" w:cs="Consolas"/>
-            <w:i/>
-            <w:iCs/>
-            <w:color w:val="2A00FF"/>
-            <w:sz w:val="20"/>
-            <w:szCs w:val="20"/>
-          </w:rPr>
-          <w:t>"vmr:Problem"</w:t>
-        </w:r>
-        <w:r>
-          <w:rPr>
-            <w:rFonts w:ascii="Consolas" w:hAnsi="Consolas" w:cs="Consolas"/>
-            <w:sz w:val="20"/>
-            <w:szCs w:val="20"/>
-          </w:rPr>
-          <w:t xml:space="preserve"> </w:t>
-        </w:r>
-        <w:r>
-          <w:rPr>
-            <w:rFonts w:ascii="Consolas" w:hAnsi="Consolas" w:cs="Consolas"/>
-            <w:color w:val="7F007F"/>
-            <w:sz w:val="20"/>
-            <w:szCs w:val="20"/>
-          </w:rPr>
-          <w:t>codeProperty</w:t>
-        </w:r>
-        <w:r>
-          <w:rPr>
-            <w:rFonts w:ascii="Consolas" w:hAnsi="Consolas" w:cs="Consolas"/>
-            <w:color w:val="000000"/>
-            <w:sz w:val="20"/>
-            <w:szCs w:val="20"/>
-          </w:rPr>
-          <w:t>=</w:t>
-        </w:r>
-        <w:r>
-          <w:rPr>
-            <w:rFonts w:ascii="Consolas" w:hAnsi="Consolas" w:cs="Consolas"/>
-            <w:i/>
-            <w:iCs/>
-            <w:color w:val="2A00FF"/>
-            <w:sz w:val="20"/>
-            <w:szCs w:val="20"/>
-          </w:rPr>
-          <w:t>"problemCode"</w:t>
-        </w:r>
-        <w:r>
-          <w:rPr>
-            <w:rFonts w:ascii="Consolas" w:hAnsi="Consolas" w:cs="Consolas"/>
-            <w:sz w:val="20"/>
-            <w:szCs w:val="20"/>
-          </w:rPr>
-          <w:t xml:space="preserve"> </w:t>
-        </w:r>
-        <w:r>
-          <w:rPr>
-            <w:rFonts w:ascii="Consolas" w:hAnsi="Consolas" w:cs="Consolas"/>
-            <w:color w:val="7F007F"/>
-            <w:sz w:val="20"/>
-            <w:szCs w:val="20"/>
-          </w:rPr>
-          <w:t>dateProperty</w:t>
-        </w:r>
-        <w:r>
-          <w:rPr>
-            <w:rFonts w:ascii="Consolas" w:hAnsi="Consolas" w:cs="Consolas"/>
-            <w:color w:val="000000"/>
-            <w:sz w:val="20"/>
-            <w:szCs w:val="20"/>
-          </w:rPr>
-          <w:t>=</w:t>
-        </w:r>
-        <w:r>
-          <w:rPr>
-            <w:rFonts w:ascii="Consolas" w:hAnsi="Consolas" w:cs="Consolas"/>
-            <w:i/>
-            <w:iCs/>
-            <w:color w:val="2A00FF"/>
-            <w:sz w:val="20"/>
-            <w:szCs w:val="20"/>
-          </w:rPr>
-          <w:t>"diagnosticEventTime.begin"</w:t>
-        </w:r>
-        <w:r>
-          <w:rPr>
-            <w:rFonts w:ascii="Consolas" w:hAnsi="Consolas" w:cs="Consolas"/>
-            <w:color w:val="008080"/>
-            <w:sz w:val="20"/>
-            <w:szCs w:val="20"/>
-          </w:rPr>
-          <w:t>&gt;</w:t>
-        </w:r>
-      </w:ins>
+          <w:rFonts w:ascii="Consolas" w:hAnsi="Consolas" w:cs="Consolas"/>
+          <w:sz w:val="20"/>
+          <w:szCs w:val="20"/>
+        </w:rPr>
+      </w:pPr>
+      <w:r>
+        <w:rPr>
+          <w:rFonts w:ascii="Consolas" w:hAnsi="Consolas" w:cs="Consolas"/>
+          <w:sz w:val="20"/>
+          <w:szCs w:val="20"/>
+        </w:rPr>
+        <w:tab/>
+      </w:r>
+      <w:r>
+        <w:rPr>
+          <w:rFonts w:ascii="Consolas" w:hAnsi="Consolas" w:cs="Consolas"/>
+          <w:sz w:val="20"/>
+          <w:szCs w:val="20"/>
+        </w:rPr>
+        <w:tab/>
+      </w:r>
+      <w:proofErr w:type="spellStart"/>
+      <w:proofErr w:type="gramStart"/>
+      <w:r>
+        <w:rPr>
+          <w:rFonts w:ascii="Consolas" w:hAnsi="Consolas" w:cs="Consolas"/>
+          <w:color w:val="7F007F"/>
+          <w:sz w:val="20"/>
+          <w:szCs w:val="20"/>
+        </w:rPr>
+        <w:t>dataType</w:t>
+      </w:r>
+      <w:proofErr w:type="spellEnd"/>
+      <w:proofErr w:type="gramEnd"/>
+      <w:r>
+        <w:rPr>
+          <w:rFonts w:ascii="Consolas" w:hAnsi="Consolas" w:cs="Consolas"/>
+          <w:color w:val="000000"/>
+          <w:sz w:val="20"/>
+          <w:szCs w:val="20"/>
+        </w:rPr>
+        <w:t>=</w:t>
+      </w:r>
+      <w:r>
+        <w:rPr>
+          <w:rFonts w:ascii="Consolas" w:hAnsi="Consolas" w:cs="Consolas"/>
+          <w:i/>
+          <w:iCs/>
+          <w:color w:val="2A00FF"/>
+          <w:sz w:val="20"/>
+          <w:szCs w:val="20"/>
+        </w:rPr>
+        <w:t>"</w:t>
+      </w:r>
+      <w:proofErr w:type="spellStart"/>
+      <w:r>
+        <w:rPr>
+          <w:rFonts w:ascii="Consolas" w:hAnsi="Consolas" w:cs="Consolas"/>
+          <w:i/>
+          <w:iCs/>
+          <w:color w:val="2A00FF"/>
+          <w:sz w:val="20"/>
+          <w:szCs w:val="20"/>
+        </w:rPr>
+        <w:t>vmr:Problem</w:t>
+      </w:r>
+      <w:proofErr w:type="spellEnd"/>
+      <w:r>
+        <w:rPr>
+          <w:rFonts w:ascii="Consolas" w:hAnsi="Consolas" w:cs="Consolas"/>
+          <w:i/>
+          <w:iCs/>
+          <w:color w:val="2A00FF"/>
+          <w:sz w:val="20"/>
+          <w:szCs w:val="20"/>
+        </w:rPr>
+        <w:t>"</w:t>
+      </w:r>
+      <w:r>
+        <w:rPr>
+          <w:rFonts w:ascii="Consolas" w:hAnsi="Consolas" w:cs="Consolas"/>
+          <w:sz w:val="20"/>
+          <w:szCs w:val="20"/>
+        </w:rPr>
+        <w:t xml:space="preserve"> </w:t>
+      </w:r>
+      <w:proofErr w:type="spellStart"/>
+      <w:r>
+        <w:rPr>
+          <w:rFonts w:ascii="Consolas" w:hAnsi="Consolas" w:cs="Consolas"/>
+          <w:color w:val="7F007F"/>
+          <w:sz w:val="20"/>
+          <w:szCs w:val="20"/>
+        </w:rPr>
+        <w:t>codeProperty</w:t>
+      </w:r>
+      <w:proofErr w:type="spellEnd"/>
+      <w:r>
+        <w:rPr>
+          <w:rFonts w:ascii="Consolas" w:hAnsi="Consolas" w:cs="Consolas"/>
+          <w:color w:val="000000"/>
+          <w:sz w:val="20"/>
+          <w:szCs w:val="20"/>
+        </w:rPr>
+        <w:t>=</w:t>
+      </w:r>
+      <w:r>
+        <w:rPr>
+          <w:rFonts w:ascii="Consolas" w:hAnsi="Consolas" w:cs="Consolas"/>
+          <w:i/>
+          <w:iCs/>
+          <w:color w:val="2A00FF"/>
+          <w:sz w:val="20"/>
+          <w:szCs w:val="20"/>
+        </w:rPr>
+        <w:t>"</w:t>
+      </w:r>
+      <w:proofErr w:type="spellStart"/>
+      <w:r>
+        <w:rPr>
+          <w:rFonts w:ascii="Consolas" w:hAnsi="Consolas" w:cs="Consolas"/>
+          <w:i/>
+          <w:iCs/>
+          <w:color w:val="2A00FF"/>
+          <w:sz w:val="20"/>
+          <w:szCs w:val="20"/>
+        </w:rPr>
+        <w:t>problemCode</w:t>
+      </w:r>
+      <w:proofErr w:type="spellEnd"/>
+      <w:r>
+        <w:rPr>
+          <w:rFonts w:ascii="Consolas" w:hAnsi="Consolas" w:cs="Consolas"/>
+          <w:i/>
+          <w:iCs/>
+          <w:color w:val="2A00FF"/>
+          <w:sz w:val="20"/>
+          <w:szCs w:val="20"/>
+        </w:rPr>
+        <w:t>"</w:t>
+      </w:r>
+      <w:r>
+        <w:rPr>
+          <w:rFonts w:ascii="Consolas" w:hAnsi="Consolas" w:cs="Consolas"/>
+          <w:sz w:val="20"/>
+          <w:szCs w:val="20"/>
+        </w:rPr>
+        <w:t xml:space="preserve"> </w:t>
+      </w:r>
+      <w:r>
+        <w:rPr>
+          <w:rFonts w:ascii="Consolas" w:hAnsi="Consolas" w:cs="Consolas"/>
+          <w:sz w:val="20"/>
+          <w:szCs w:val="20"/>
+        </w:rPr>
+        <w:t xml:space="preserve">  </w:t>
+      </w:r>
     </w:p>
     <w:p>
       <w:pPr>
@@ -614,106 +711,79 @@
         <w:autoSpaceDN w:val="0"/>
         <w:adjustRightInd w:val="0"/>
         <w:spacing w:after="0"/>
-        <w:rPr>
-          <w:ins w:id="11" w:author="Aziz Boxwala" w:date="2013-11-14T05:46:00Z"/>
-          <w:rFonts w:ascii="Consolas" w:hAnsi="Consolas" w:cs="Consolas"/>
-          <w:sz w:val="20"/>
-          <w:szCs w:val="20"/>
-        </w:rPr>
-        <w:pPrChange w:id="12" w:author="Aziz Boxwala" w:date="2013-11-14T05:46:00Z">
-          <w:pPr>
-            <w:autoSpaceDE w:val="0"/>
-            <w:autoSpaceDN w:val="0"/>
-            <w:adjustRightInd w:val="0"/>
-            <w:spacing w:after="0"/>
-          </w:pPr>
-        </w:pPrChange>
-      </w:pPr>
-      <w:ins w:id="13" w:author="Aziz Boxwala" w:date="2013-11-14T05:46:00Z">
-        <w:r>
-          <w:rPr>
-            <w:rFonts w:ascii="Consolas" w:hAnsi="Consolas" w:cs="Consolas"/>
-            <w:color w:val="000000"/>
-            <w:sz w:val="20"/>
-            <w:szCs w:val="20"/>
-          </w:rPr>
-          <w:tab/>
-        </w:r>
-        <w:r>
-          <w:rPr>
-            <w:rFonts w:ascii="Consolas" w:hAnsi="Consolas" w:cs="Consolas"/>
-            <w:color w:val="000000"/>
-            <w:sz w:val="20"/>
-            <w:szCs w:val="20"/>
-          </w:rPr>
-          <w:tab/>
-        </w:r>
-        <w:r>
-          <w:rPr>
-            <w:rFonts w:ascii="Consolas" w:hAnsi="Consolas" w:cs="Consolas"/>
-            <w:color w:val="008080"/>
-            <w:sz w:val="20"/>
-            <w:szCs w:val="20"/>
-          </w:rPr>
-          <w:t>&lt;</w:t>
-        </w:r>
-        <w:r>
-          <w:rPr>
-            <w:rFonts w:ascii="Consolas" w:hAnsi="Consolas" w:cs="Consolas"/>
-            <w:color w:val="3F7F7F"/>
-            <w:sz w:val="20"/>
-            <w:szCs w:val="20"/>
-          </w:rPr>
-          <w:t>description</w:t>
-        </w:r>
-        <w:r>
-          <w:rPr>
-            <w:rFonts w:ascii="Consolas" w:hAnsi="Consolas" w:cs="Consolas"/>
-            <w:color w:val="008080"/>
-            <w:sz w:val="20"/>
-            <w:szCs w:val="20"/>
-          </w:rPr>
-          <w:t>&gt;</w:t>
-        </w:r>
-        <w:r>
-          <w:rPr>
-            <w:rFonts w:ascii="Consolas" w:hAnsi="Consolas" w:cs="Consolas"/>
-            <w:color w:val="000000"/>
-            <w:sz w:val="20"/>
-            <w:szCs w:val="20"/>
-          </w:rPr>
-          <w:t xml:space="preserve">Diagnosis codes for acute </w:t>
-        </w:r>
-        <w:r>
-          <w:rPr>
-            <w:rFonts w:ascii="Consolas" w:hAnsi="Consolas" w:cs="Consolas"/>
-            <w:color w:val="000000"/>
-            <w:sz w:val="20"/>
-            <w:szCs w:val="20"/>
-            <w:u w:val="single"/>
-          </w:rPr>
-          <w:t>myocardial</w:t>
-        </w:r>
-        <w:r>
-          <w:rPr>
-            <w:rFonts w:ascii="Consolas" w:hAnsi="Consolas" w:cs="Consolas"/>
-            <w:color w:val="000000"/>
-            <w:sz w:val="20"/>
-            <w:szCs w:val="20"/>
-          </w:rPr>
-          <w:t xml:space="preserve"> </w:t>
-        </w:r>
-        <w:r>
-          <w:rPr>
-            <w:rFonts w:ascii="Consolas" w:hAnsi="Consolas" w:cs="Consolas"/>
-            <w:color w:val="000000"/>
-            <w:sz w:val="20"/>
-            <w:szCs w:val="20"/>
-            <w:u w:val="single"/>
-          </w:rPr>
-          <w:t>infarction</w:t>
-        </w:r>
-      </w:ins>
+        <w:ind w:firstLine="720"/>
+        <w:rPr>
+          <w:rFonts w:ascii="Consolas" w:hAnsi="Consolas" w:cs="Consolas"/>
+          <w:sz w:val="20"/>
+          <w:szCs w:val="20"/>
+        </w:rPr>
+      </w:pPr>
+      <w:r>
+        <w:rPr>
+          <w:rFonts w:ascii="Consolas" w:hAnsi="Consolas" w:cs="Consolas"/>
+          <w:color w:val="7F007F"/>
+          <w:sz w:val="20"/>
+          <w:szCs w:val="20"/>
+        </w:rPr>
+        <w:t xml:space="preserve">       </w:t>
+      </w:r>
+      <w:proofErr w:type="spellStart"/>
+      <w:proofErr w:type="gramStart"/>
+      <w:r>
+        <w:rPr>
+          <w:rFonts w:ascii="Consolas" w:hAnsi="Consolas" w:cs="Consolas"/>
+          <w:color w:val="7F007F"/>
+          <w:sz w:val="20"/>
+          <w:szCs w:val="20"/>
+        </w:rPr>
+        <w:t>dateProperty</w:t>
+      </w:r>
+      <w:proofErr w:type="spellEnd"/>
+      <w:proofErr w:type="gramEnd"/>
+      <w:r>
+        <w:rPr>
+          <w:rFonts w:ascii="Consolas" w:hAnsi="Consolas" w:cs="Consolas"/>
+          <w:color w:val="000000"/>
+          <w:sz w:val="20"/>
+          <w:szCs w:val="20"/>
+        </w:rPr>
+        <w:t>=</w:t>
+      </w:r>
+      <w:r>
+        <w:rPr>
+          <w:rFonts w:ascii="Consolas" w:hAnsi="Consolas" w:cs="Consolas"/>
+          <w:i/>
+          <w:iCs/>
+          <w:color w:val="2A00FF"/>
+          <w:sz w:val="20"/>
+          <w:szCs w:val="20"/>
+        </w:rPr>
+        <w:t>"</w:t>
+      </w:r>
+      <w:proofErr w:type="spellStart"/>
+      <w:r>
+        <w:rPr>
+          <w:rFonts w:ascii="Consolas" w:hAnsi="Consolas" w:cs="Consolas"/>
+          <w:i/>
+          <w:iCs/>
+          <w:color w:val="2A00FF"/>
+          <w:sz w:val="20"/>
+          <w:szCs w:val="20"/>
+        </w:rPr>
+        <w:t>problemEffectiveTime.low</w:t>
+      </w:r>
+      <w:proofErr w:type="spellEnd"/>
+      <w:r>
+        <w:rPr>
+          <w:rFonts w:ascii="Consolas" w:hAnsi="Consolas" w:cs="Consolas"/>
+          <w:i/>
+          <w:iCs/>
+          <w:color w:val="2A00FF"/>
+          <w:sz w:val="20"/>
+          <w:szCs w:val="20"/>
+        </w:rPr>
+        <w:t>"</w:t>
+      </w:r>
     </w:p>
     <w:p>
       <w:pPr>
@@ -728,67 +798,140 @@
         <w:adjustRightInd w:val="0"/>
         <w:spacing w:after="0"/>
         <w:rPr>
-          <w:ins w:id="14" w:author="Aziz Boxwala" w:date="2013-11-14T05:46:00Z"/>
-          <w:rFonts w:ascii="Consolas" w:hAnsi="Consolas" w:cs="Consolas"/>
-          <w:sz w:val="20"/>
-          <w:szCs w:val="20"/>
-        </w:rPr>
-        <w:pPrChange w:id="15" w:author="Aziz Boxwala" w:date="2013-11-14T05:46:00Z">
-          <w:pPr>
-            <w:autoSpaceDE w:val="0"/>
-            <w:autoSpaceDN w:val="0"/>
-            <w:adjustRightInd w:val="0"/>
-            <w:spacing w:after="0"/>
-          </w:pPr>
-        </w:pPrChange>
-      </w:pPr>
-      <w:ins w:id="16" w:author="Aziz Boxwala" w:date="2013-11-14T05:46:00Z">
-        <w:r>
-          <w:rPr>
-            <w:rFonts w:ascii="Consolas" w:hAnsi="Consolas" w:cs="Consolas"/>
-            <w:color w:val="000000"/>
-            <w:sz w:val="20"/>
-            <w:szCs w:val="20"/>
-          </w:rPr>
-          <w:tab/>
-        </w:r>
-        <w:r>
-          <w:rPr>
-            <w:rFonts w:ascii="Consolas" w:hAnsi="Consolas" w:cs="Consolas"/>
-            <w:color w:val="000000"/>
-            <w:sz w:val="20"/>
-            <w:szCs w:val="20"/>
-          </w:rPr>
-          <w:tab/>
-        </w:r>
-        <w:r>
-          <w:rPr>
-            <w:rFonts w:ascii="Consolas" w:hAnsi="Consolas" w:cs="Consolas"/>
-            <w:color w:val="008080"/>
-            <w:sz w:val="20"/>
-            <w:szCs w:val="20"/>
-          </w:rPr>
-          <w:t>&lt;/</w:t>
-        </w:r>
-        <w:r>
-          <w:rPr>
-            <w:rFonts w:ascii="Consolas" w:hAnsi="Consolas" w:cs="Consolas"/>
-            <w:color w:val="3F7F7F"/>
-            <w:sz w:val="20"/>
-            <w:szCs w:val="20"/>
-          </w:rPr>
-          <w:t>description</w:t>
-        </w:r>
-        <w:r>
-          <w:rPr>
-            <w:rFonts w:ascii="Consolas" w:hAnsi="Consolas" w:cs="Consolas"/>
-            <w:color w:val="008080"/>
-            <w:sz w:val="20"/>
-            <w:szCs w:val="20"/>
-          </w:rPr>
-          <w:t>&gt;</w:t>
-        </w:r>
-      </w:ins>
+          <w:rFonts w:ascii="Consolas" w:hAnsi="Consolas" w:cs="Consolas"/>
+          <w:sz w:val="20"/>
+          <w:szCs w:val="20"/>
+        </w:rPr>
+      </w:pPr>
+      <w:r>
+        <w:rPr>
+          <w:rFonts w:ascii="Consolas" w:hAnsi="Consolas" w:cs="Consolas"/>
+          <w:sz w:val="20"/>
+          <w:szCs w:val="20"/>
+        </w:rPr>
+        <w:tab/>
+      </w:r>
+      <w:r>
+        <w:rPr>
+          <w:rFonts w:ascii="Consolas" w:hAnsi="Consolas" w:cs="Consolas"/>
+          <w:sz w:val="20"/>
+          <w:szCs w:val="20"/>
+        </w:rPr>
+        <w:tab/>
+      </w:r>
+      <w:r>
+        <w:rPr>
+          <w:rFonts w:ascii="Consolas" w:hAnsi="Consolas" w:cs="Consolas"/>
+          <w:sz w:val="20"/>
+          <w:szCs w:val="20"/>
+        </w:rPr>
+        <w:t xml:space="preserve"> </w:t>
+      </w:r>
+      <w:proofErr w:type="spellStart"/>
+      <w:proofErr w:type="gramStart"/>
+      <w:r>
+        <w:rPr>
+          <w:rFonts w:ascii="Consolas" w:hAnsi="Consolas" w:cs="Consolas"/>
+          <w:color w:val="7F007F"/>
+          <w:sz w:val="20"/>
+          <w:szCs w:val="20"/>
+        </w:rPr>
+        <w:t>useValueSets</w:t>
+      </w:r>
+      <w:proofErr w:type="spellEnd"/>
+      <w:proofErr w:type="gramEnd"/>
+      <w:r>
+        <w:rPr>
+          <w:rFonts w:ascii="Consolas" w:hAnsi="Consolas" w:cs="Consolas"/>
+          <w:color w:val="000000"/>
+          <w:sz w:val="20"/>
+          <w:szCs w:val="20"/>
+        </w:rPr>
+        <w:t>=</w:t>
+      </w:r>
+      <w:r>
+        <w:rPr>
+          <w:rFonts w:ascii="Consolas" w:hAnsi="Consolas" w:cs="Consolas"/>
+          <w:i/>
+          <w:iCs/>
+          <w:color w:val="2A00FF"/>
+          <w:sz w:val="20"/>
+          <w:szCs w:val="20"/>
+        </w:rPr>
+        <w:t>"true"</w:t>
+      </w:r>
+      <w:r>
+        <w:rPr>
+          <w:rFonts w:ascii="Consolas" w:hAnsi="Consolas" w:cs="Consolas"/>
+          <w:sz w:val="20"/>
+          <w:szCs w:val="20"/>
+        </w:rPr>
+        <w:t xml:space="preserve"> </w:t>
+      </w:r>
+      <w:proofErr w:type="spellStart"/>
+      <w:r>
+        <w:rPr>
+          <w:rFonts w:ascii="Consolas" w:hAnsi="Consolas" w:cs="Consolas"/>
+          <w:color w:val="7F007F"/>
+          <w:sz w:val="20"/>
+          <w:szCs w:val="20"/>
+        </w:rPr>
+        <w:t>subjectProperty</w:t>
+      </w:r>
+      <w:proofErr w:type="spellEnd"/>
+      <w:r>
+        <w:rPr>
+          <w:rFonts w:ascii="Consolas" w:hAnsi="Consolas" w:cs="Consolas"/>
+          <w:color w:val="000000"/>
+          <w:sz w:val="20"/>
+          <w:szCs w:val="20"/>
+        </w:rPr>
+        <w:t>=</w:t>
+      </w:r>
+      <w:r>
+        <w:rPr>
+          <w:rFonts w:ascii="Consolas" w:hAnsi="Consolas" w:cs="Consolas"/>
+          <w:i/>
+          <w:iCs/>
+          <w:color w:val="2A00FF"/>
+          <w:sz w:val="20"/>
+          <w:szCs w:val="20"/>
+        </w:rPr>
+        <w:t>"</w:t>
+      </w:r>
+      <w:proofErr w:type="spellStart"/>
+      <w:r>
+        <w:rPr>
+          <w:rFonts w:ascii="Consolas" w:hAnsi="Consolas" w:cs="Consolas"/>
+          <w:i/>
+          <w:iCs/>
+          <w:color w:val="2A00FF"/>
+          <w:sz w:val="20"/>
+          <w:szCs w:val="20"/>
+        </w:rPr>
+        <w:t>evaluatedPersonId</w:t>
+      </w:r>
+      <w:proofErr w:type="spellEnd"/>
+      <w:r>
+        <w:rPr>
+          <w:rFonts w:ascii="Consolas" w:hAnsi="Consolas" w:cs="Consolas"/>
+          <w:i/>
+          <w:iCs/>
+          <w:color w:val="2A00FF"/>
+          <w:sz w:val="20"/>
+          <w:szCs w:val="20"/>
+        </w:rPr>
+        <w:t>"</w:t>
+      </w:r>
+      <w:r>
+        <w:rPr>
+          <w:rFonts w:ascii="Consolas" w:hAnsi="Consolas" w:cs="Consolas"/>
+          <w:color w:val="008080"/>
+          <w:sz w:val="20"/>
+          <w:szCs w:val="20"/>
+        </w:rPr>
+        <w:t>&gt;</w:t>
+      </w:r>
     </w:p>
     <w:p>
       <w:pPr>
@@ -803,132 +946,158 @@
         <w:adjustRightInd w:val="0"/>
         <w:spacing w:after="0"/>
         <w:rPr>
-          <w:ins w:id="17" w:author="Aziz Boxwala" w:date="2013-11-14T05:46:00Z"/>
-          <w:rFonts w:ascii="Consolas" w:hAnsi="Consolas" w:cs="Consolas"/>
-          <w:sz w:val="20"/>
-          <w:szCs w:val="20"/>
-        </w:rPr>
-        <w:pPrChange w:id="18" w:author="Aziz Boxwala" w:date="2013-11-14T05:46:00Z">
-          <w:pPr>
-            <w:autoSpaceDE w:val="0"/>
-            <w:autoSpaceDN w:val="0"/>
-            <w:adjustRightInd w:val="0"/>
-            <w:spacing w:after="0"/>
-          </w:pPr>
-        </w:pPrChange>
-      </w:pPr>
-      <w:ins w:id="19" w:author="Aziz Boxwala" w:date="2013-11-14T05:46:00Z">
-        <w:r>
-          <w:rPr>
-            <w:rFonts w:ascii="Consolas" w:hAnsi="Consolas" w:cs="Consolas"/>
-            <w:color w:val="000000"/>
-            <w:sz w:val="20"/>
-            <w:szCs w:val="20"/>
-          </w:rPr>
-          <w:tab/>
-        </w:r>
-        <w:r>
-          <w:rPr>
-            <w:rFonts w:ascii="Consolas" w:hAnsi="Consolas" w:cs="Consolas"/>
-            <w:color w:val="000000"/>
-            <w:sz w:val="20"/>
-            <w:szCs w:val="20"/>
-          </w:rPr>
-          <w:tab/>
-        </w:r>
-        <w:r>
-          <w:rPr>
-            <w:rFonts w:ascii="Consolas" w:hAnsi="Consolas" w:cs="Consolas"/>
-            <w:color w:val="008080"/>
-            <w:sz w:val="20"/>
-            <w:szCs w:val="20"/>
-          </w:rPr>
-          <w:t>&lt;</w:t>
-        </w:r>
-        <w:r>
-          <w:rPr>
-            <w:rFonts w:ascii="Consolas" w:hAnsi="Consolas" w:cs="Consolas"/>
-            <w:color w:val="3F7F7F"/>
-            <w:sz w:val="20"/>
-            <w:szCs w:val="20"/>
-          </w:rPr>
-          <w:t>codes</w:t>
-        </w:r>
-        <w:r>
-          <w:rPr>
-            <w:rFonts w:ascii="Consolas" w:hAnsi="Consolas" w:cs="Consolas"/>
-            <w:sz w:val="20"/>
-            <w:szCs w:val="20"/>
-          </w:rPr>
-          <w:t xml:space="preserve"> </w:t>
-        </w:r>
-        <w:r>
-          <w:rPr>
-            <w:rFonts w:ascii="Consolas" w:hAnsi="Consolas" w:cs="Consolas"/>
-            <w:color w:val="7F007F"/>
-            <w:sz w:val="20"/>
-            <w:szCs w:val="20"/>
-          </w:rPr>
-          <w:t>xsi:type</w:t>
-        </w:r>
-        <w:r>
-          <w:rPr>
-            <w:rFonts w:ascii="Consolas" w:hAnsi="Consolas" w:cs="Consolas"/>
-            <w:color w:val="000000"/>
-            <w:sz w:val="20"/>
-            <w:szCs w:val="20"/>
-          </w:rPr>
-          <w:t>=</w:t>
-        </w:r>
-        <w:r>
-          <w:rPr>
-            <w:rFonts w:ascii="Consolas" w:hAnsi="Consolas" w:cs="Consolas"/>
-            <w:i/>
-            <w:iCs/>
-            <w:color w:val="2A00FF"/>
-            <w:sz w:val="20"/>
-            <w:szCs w:val="20"/>
-          </w:rPr>
-          <w:t>"ValueSet"</w:t>
-        </w:r>
-        <w:r>
-          <w:rPr>
-            <w:rFonts w:ascii="Consolas" w:hAnsi="Consolas" w:cs="Consolas"/>
-            <w:sz w:val="20"/>
-            <w:szCs w:val="20"/>
-          </w:rPr>
-          <w:t xml:space="preserve"> </w:t>
-        </w:r>
-        <w:r>
-          <w:rPr>
-            <w:rFonts w:ascii="Consolas" w:hAnsi="Consolas" w:cs="Consolas"/>
-            <w:color w:val="7F007F"/>
-            <w:sz w:val="20"/>
-            <w:szCs w:val="20"/>
-          </w:rPr>
-          <w:t>authority</w:t>
-        </w:r>
-        <w:r>
-          <w:rPr>
-            <w:rFonts w:ascii="Consolas" w:hAnsi="Consolas" w:cs="Consolas"/>
-            <w:color w:val="000000"/>
-            <w:sz w:val="20"/>
-            <w:szCs w:val="20"/>
-          </w:rPr>
-          <w:t>=</w:t>
-        </w:r>
-        <w:r>
-          <w:rPr>
-            <w:rFonts w:ascii="Consolas" w:hAnsi="Consolas" w:cs="Consolas"/>
-            <w:i/>
-            <w:iCs/>
-            <w:color w:val="2A00FF"/>
-            <w:sz w:val="20"/>
-            <w:szCs w:val="20"/>
-          </w:rPr>
-          <w:t>"National Committee for Quality Assurance"</w:t>
-        </w:r>
-      </w:ins>
+          <w:rFonts w:ascii="Consolas" w:hAnsi="Consolas" w:cs="Consolas"/>
+          <w:sz w:val="20"/>
+          <w:szCs w:val="20"/>
+        </w:rPr>
+      </w:pPr>
+      <w:r>
+        <w:rPr>
+          <w:rFonts w:ascii="Consolas" w:hAnsi="Consolas" w:cs="Consolas"/>
+          <w:color w:val="000000"/>
+          <w:sz w:val="20"/>
+          <w:szCs w:val="20"/>
+        </w:rPr>
+        <w:tab/>
+      </w:r>
+      <w:r>
+        <w:rPr>
+          <w:rFonts w:ascii="Consolas" w:hAnsi="Consolas" w:cs="Consolas"/>
+          <w:color w:val="000000"/>
+          <w:sz w:val="20"/>
+          <w:szCs w:val="20"/>
+        </w:rPr>
+        <w:tab/>
+      </w:r>
+      <w:r>
+        <w:rPr>
+          <w:rFonts w:ascii="Consolas" w:hAnsi="Consolas" w:cs="Consolas"/>
+          <w:color w:val="008080"/>
+          <w:sz w:val="20"/>
+          <w:szCs w:val="20"/>
+        </w:rPr>
+        <w:t>&lt;</w:t>
+      </w:r>
+      <w:r>
+        <w:rPr>
+          <w:rFonts w:ascii="Consolas" w:hAnsi="Consolas" w:cs="Consolas"/>
+          <w:color w:val="3F7F7F"/>
+          <w:sz w:val="20"/>
+          <w:szCs w:val="20"/>
+        </w:rPr>
+        <w:t>codes</w:t>
+      </w:r>
+      <w:r>
+        <w:rPr>
+          <w:rFonts w:ascii="Consolas" w:hAnsi="Consolas" w:cs="Consolas"/>
+          <w:sz w:val="20"/>
+          <w:szCs w:val="20"/>
+        </w:rPr>
+        <w:t xml:space="preserve"> </w:t>
+      </w:r>
+      <w:proofErr w:type="spellStart"/>
+      <w:r>
+        <w:rPr>
+          <w:rFonts w:ascii="Consolas" w:hAnsi="Consolas" w:cs="Consolas"/>
+          <w:color w:val="7F007F"/>
+          <w:sz w:val="20"/>
+          <w:szCs w:val="20"/>
+        </w:rPr>
+        <w:t>xsi</w:t>
+      </w:r>
+      <w:proofErr w:type="gramStart"/>
+      <w:r>
+        <w:rPr>
+          <w:rFonts w:ascii="Consolas" w:hAnsi="Consolas" w:cs="Consolas"/>
+          <w:color w:val="7F007F"/>
+          <w:sz w:val="20"/>
+          <w:szCs w:val="20"/>
+        </w:rPr>
+        <w:t>:type</w:t>
+      </w:r>
+      <w:proofErr w:type="spellEnd"/>
+      <w:proofErr w:type="gramEnd"/>
+      <w:r>
+        <w:rPr>
+          <w:rFonts w:ascii="Consolas" w:hAnsi="Consolas" w:cs="Consolas"/>
+          <w:color w:val="000000"/>
+          <w:sz w:val="20"/>
+          <w:szCs w:val="20"/>
+        </w:rPr>
+        <w:t>=</w:t>
+      </w:r>
+      <w:r>
+        <w:rPr>
+          <w:rFonts w:ascii="Consolas" w:hAnsi="Consolas" w:cs="Consolas"/>
+          <w:i/>
+          <w:iCs/>
+          <w:color w:val="2A00FF"/>
+          <w:sz w:val="20"/>
+          <w:szCs w:val="20"/>
+        </w:rPr>
+        <w:t>"</w:t>
+      </w:r>
+      <w:proofErr w:type="spellStart"/>
+      <w:r>
+        <w:rPr>
+          <w:rFonts w:ascii="Consolas" w:hAnsi="Consolas" w:cs="Consolas"/>
+          <w:i/>
+          <w:iCs/>
+          <w:color w:val="2A00FF"/>
+          <w:sz w:val="20"/>
+          <w:szCs w:val="20"/>
+        </w:rPr>
+        <w:t>ValueSet</w:t>
+      </w:r>
+      <w:proofErr w:type="spellEnd"/>
+      <w:r>
+        <w:rPr>
+          <w:rFonts w:ascii="Consolas" w:hAnsi="Consolas" w:cs="Consolas"/>
+          <w:i/>
+          <w:iCs/>
+          <w:color w:val="2A00FF"/>
+          <w:sz w:val="20"/>
+          <w:szCs w:val="20"/>
+        </w:rPr>
+        <w:t>"</w:t>
+      </w:r>
+      <w:r>
+        <w:rPr>
+          <w:rFonts w:ascii="Consolas" w:hAnsi="Consolas" w:cs="Consolas"/>
+          <w:sz w:val="20"/>
+          <w:szCs w:val="20"/>
+        </w:rPr>
+        <w:t xml:space="preserve"> </w:t>
+      </w:r>
+      <w:r>
+        <w:rPr>
+          <w:rFonts w:ascii="Consolas" w:hAnsi="Consolas" w:cs="Consolas"/>
+          <w:color w:val="7F007F"/>
+          <w:sz w:val="20"/>
+          <w:szCs w:val="20"/>
+        </w:rPr>
+        <w:t>id</w:t>
+      </w:r>
+      <w:r>
+        <w:rPr>
+          <w:rFonts w:ascii="Consolas" w:hAnsi="Consolas" w:cs="Consolas"/>
+          <w:color w:val="000000"/>
+          <w:sz w:val="20"/>
+          <w:szCs w:val="20"/>
+        </w:rPr>
+        <w:t>=</w:t>
+      </w:r>
+      <w:r>
+        <w:rPr>
+          <w:rFonts w:ascii="Consolas" w:hAnsi="Consolas" w:cs="Consolas"/>
+          <w:i/>
+          <w:iCs/>
+          <w:color w:val="2A00FF"/>
+          <w:sz w:val="20"/>
+          <w:szCs w:val="20"/>
+        </w:rPr>
+        <w:t>"2.16.840.1.113883.3.600.1622"</w:t>
+      </w:r>
     </w:p>
     <w:p>
       <w:pPr>
@@ -943,101 +1112,74 @@
         <w:adjustRightInd w:val="0"/>
         <w:spacing w:after="0"/>
         <w:rPr>
-          <w:ins w:id="20" w:author="Aziz Boxwala" w:date="2013-11-14T05:46:00Z"/>
-          <w:rFonts w:ascii="Consolas" w:hAnsi="Consolas" w:cs="Consolas"/>
-          <w:sz w:val="20"/>
-          <w:szCs w:val="20"/>
-        </w:rPr>
-        <w:pPrChange w:id="21" w:author="Aziz Boxwala" w:date="2013-11-14T05:48:00Z">
-          <w:pPr>
-            <w:autoSpaceDE w:val="0"/>
-            <w:autoSpaceDN w:val="0"/>
-            <w:adjustRightInd w:val="0"/>
-            <w:spacing w:after="0"/>
-          </w:pPr>
-        </w:pPrChange>
-      </w:pPr>
-      <w:ins w:id="22" w:author="Aziz Boxwala" w:date="2013-11-14T05:46:00Z">
-        <w:r>
-          <w:rPr>
-            <w:rFonts w:ascii="Consolas" w:hAnsi="Consolas" w:cs="Consolas"/>
-            <w:sz w:val="20"/>
-            <w:szCs w:val="20"/>
-          </w:rPr>
-          <w:tab/>
-        </w:r>
-        <w:r>
-          <w:rPr>
-            <w:rFonts w:ascii="Consolas" w:hAnsi="Consolas" w:cs="Consolas"/>
-            <w:sz w:val="20"/>
-            <w:szCs w:val="20"/>
-          </w:rPr>
-          <w:tab/>
-        </w:r>
-        <w:r>
-          <w:rPr>
-            <w:rFonts w:ascii="Consolas" w:hAnsi="Consolas" w:cs="Consolas"/>
-            <w:sz w:val="20"/>
-            <w:szCs w:val="20"/>
-          </w:rPr>
-          <w:tab/>
-        </w:r>
-        <w:r>
-          <w:rPr>
-            <w:rFonts w:ascii="Consolas" w:hAnsi="Consolas" w:cs="Consolas"/>
-            <w:color w:val="7F007F"/>
-            <w:sz w:val="20"/>
-            <w:szCs w:val="20"/>
-          </w:rPr>
-          <w:t>id</w:t>
-        </w:r>
-        <w:r>
-          <w:rPr>
-            <w:rFonts w:ascii="Consolas" w:hAnsi="Consolas" w:cs="Consolas"/>
-            <w:color w:val="000000"/>
-            <w:sz w:val="20"/>
-            <w:szCs w:val="20"/>
-          </w:rPr>
-          <w:t>=</w:t>
-        </w:r>
-        <w:r>
-          <w:rPr>
-            <w:rFonts w:ascii="Consolas" w:hAnsi="Consolas" w:cs="Consolas"/>
-            <w:i/>
-            <w:iCs/>
-            <w:color w:val="2A00FF"/>
-            <w:sz w:val="20"/>
-            <w:szCs w:val="20"/>
-          </w:rPr>
-          <w:t>"2.16.840.1.113883.3.464.1003.104.12.1001"</w:t>
-        </w:r>
-        <w:r>
-          <w:rPr>
-            <w:rFonts w:ascii="Consolas" w:hAnsi="Consolas" w:cs="Consolas"/>
-            <w:sz w:val="20"/>
-            <w:szCs w:val="20"/>
-          </w:rPr>
-          <w:t xml:space="preserve"> </w:t>
-        </w:r>
-        <w:r>
-          <w:rPr>
-            <w:rFonts w:ascii="Consolas" w:hAnsi="Consolas" w:cs="Consolas"/>
-            <w:color w:val="008080"/>
-            <w:sz w:val="20"/>
-            <w:szCs w:val="20"/>
-          </w:rPr>
-          <w:t>/&gt;</w:t>
-        </w:r>
-        <w:r>
-          <w:rPr>
-            <w:rFonts w:ascii="Consolas" w:hAnsi="Consolas" w:cs="Consolas"/>
-            <w:color w:val="000000"/>
-            <w:sz w:val="20"/>
-            <w:szCs w:val="20"/>
-          </w:rPr>
-          <w:tab/>
-        </w:r>
-      </w:ins>
+          <w:rFonts w:ascii="Consolas" w:hAnsi="Consolas" w:cs="Consolas"/>
+          <w:sz w:val="20"/>
+          <w:szCs w:val="20"/>
+        </w:rPr>
+      </w:pPr>
+      <w:r>
+        <w:rPr>
+          <w:rFonts w:ascii="Consolas" w:hAnsi="Consolas" w:cs="Consolas"/>
+          <w:sz w:val="20"/>
+          <w:szCs w:val="20"/>
+        </w:rPr>
+        <w:tab/>
+      </w:r>
+      <w:r>
+        <w:rPr>
+          <w:rFonts w:ascii="Consolas" w:hAnsi="Consolas" w:cs="Consolas"/>
+          <w:sz w:val="20"/>
+          <w:szCs w:val="20"/>
+        </w:rPr>
+        <w:tab/>
+      </w:r>
+      <w:r>
+        <w:rPr>
+          <w:rFonts w:ascii="Consolas" w:hAnsi="Consolas" w:cs="Consolas"/>
+          <w:sz w:val="20"/>
+          <w:szCs w:val="20"/>
+        </w:rPr>
+        <w:tab/>
+      </w:r>
+      <w:proofErr w:type="gramStart"/>
+      <w:r>
+        <w:rPr>
+          <w:rFonts w:ascii="Consolas" w:hAnsi="Consolas" w:cs="Consolas"/>
+          <w:color w:val="7F007F"/>
+          <w:sz w:val="20"/>
+          <w:szCs w:val="20"/>
+        </w:rPr>
+        <w:t>authority</w:t>
+      </w:r>
+      <w:proofErr w:type="gramEnd"/>
+      <w:r>
+        <w:rPr>
+          <w:rFonts w:ascii="Consolas" w:hAnsi="Consolas" w:cs="Consolas"/>
+          <w:color w:val="000000"/>
+          <w:sz w:val="20"/>
+          <w:szCs w:val="20"/>
+        </w:rPr>
+        <w:t>=</w:t>
+      </w:r>
+      <w:r>
+        <w:rPr>
+          <w:rFonts w:ascii="Consolas" w:hAnsi="Consolas" w:cs="Consolas"/>
+          <w:i/>
+          <w:iCs/>
+          <w:color w:val="2A00FF"/>
+          <w:sz w:val="20"/>
+          <w:szCs w:val="20"/>
+        </w:rPr>
+        <w:t>"Quality Insights of Pennsylvania"</w:t>
+      </w:r>
+      <w:r>
+        <w:rPr>
+          <w:rFonts w:ascii="Consolas" w:hAnsi="Consolas" w:cs="Consolas"/>
+          <w:sz w:val="20"/>
+          <w:szCs w:val="20"/>
+        </w:rPr>
+        <w:t xml:space="preserve"> </w:t>
+      </w:r>
     </w:p>
     <w:p>
       <w:pPr>
@@ -1052,58 +1194,75 @@
         <w:adjustRightInd w:val="0"/>
         <w:spacing w:after="0"/>
         <w:rPr>
-          <w:ins w:id="23" w:author="Aziz Boxwala" w:date="2013-11-14T05:46:00Z"/>
-          <w:rFonts w:ascii="Consolas" w:hAnsi="Consolas" w:cs="Consolas"/>
-          <w:sz w:val="20"/>
-          <w:szCs w:val="20"/>
-        </w:rPr>
-        <w:pPrChange w:id="24" w:author="Aziz Boxwala" w:date="2013-11-14T05:46:00Z">
-          <w:pPr>
-            <w:autoSpaceDE w:val="0"/>
-            <w:autoSpaceDN w:val="0"/>
-            <w:adjustRightInd w:val="0"/>
-            <w:spacing w:after="0"/>
-          </w:pPr>
-        </w:pPrChange>
-      </w:pPr>
-      <w:ins w:id="25" w:author="Aziz Boxwala" w:date="2013-11-14T05:46:00Z">
-        <w:r>
-          <w:rPr>
-            <w:rFonts w:ascii="Consolas" w:hAnsi="Consolas" w:cs="Consolas"/>
-            <w:color w:val="000000"/>
-            <w:sz w:val="20"/>
-            <w:szCs w:val="20"/>
-          </w:rPr>
-          <w:tab/>
-        </w:r>
-        <w:r>
-          <w:rPr>
-            <w:rFonts w:ascii="Consolas" w:hAnsi="Consolas" w:cs="Consolas"/>
-            <w:color w:val="008080"/>
-            <w:sz w:val="20"/>
-            <w:szCs w:val="20"/>
-          </w:rPr>
-          <w:t>&lt;/</w:t>
-        </w:r>
-        <w:r>
-          <w:rPr>
-            <w:rFonts w:ascii="Consolas" w:hAnsi="Consolas" w:cs="Consolas"/>
-            <w:color w:val="3F7F7F"/>
-            <w:sz w:val="20"/>
-            <w:szCs w:val="20"/>
-          </w:rPr>
-          <w:t>expression</w:t>
-        </w:r>
-        <w:r>
-          <w:rPr>
-            <w:rFonts w:ascii="Consolas" w:hAnsi="Consolas" w:cs="Consolas"/>
-            <w:color w:val="008080"/>
-            <w:sz w:val="20"/>
-            <w:szCs w:val="20"/>
-          </w:rPr>
-          <w:t>&gt;</w:t>
-        </w:r>
-      </w:ins>
+          <w:rFonts w:ascii="Consolas" w:hAnsi="Consolas" w:cs="Consolas"/>
+          <w:sz w:val="20"/>
+          <w:szCs w:val="20"/>
+        </w:rPr>
+      </w:pPr>
+      <w:r>
+        <w:rPr>
+          <w:rFonts w:ascii="Consolas" w:hAnsi="Consolas" w:cs="Consolas"/>
+          <w:sz w:val="20"/>
+          <w:szCs w:val="20"/>
+        </w:rPr>
+        <w:t xml:space="preserve">               </w:t>
+      </w:r>
+      <w:r>
+        <w:rPr>
+          <w:rFonts w:ascii="Consolas" w:hAnsi="Consolas" w:cs="Consolas"/>
+          <w:sz w:val="20"/>
+          <w:szCs w:val="20"/>
+        </w:rPr>
+        <w:tab/>
+      </w:r>
+      <w:proofErr w:type="gramStart"/>
+      <w:r>
+        <w:rPr>
+          <w:rFonts w:ascii="Consolas" w:hAnsi="Consolas" w:cs="Consolas"/>
+          <w:color w:val="7F007F"/>
+          <w:sz w:val="20"/>
+          <w:szCs w:val="20"/>
+        </w:rPr>
+        <w:t>version</w:t>
+      </w:r>
+      <w:proofErr w:type="gramEnd"/>
+      <w:r>
+        <w:rPr>
+          <w:rFonts w:ascii="Consolas" w:hAnsi="Consolas" w:cs="Consolas"/>
+          <w:color w:val="000000"/>
+          <w:sz w:val="20"/>
+          <w:szCs w:val="20"/>
+        </w:rPr>
+        <w:t>=</w:t>
+      </w:r>
+      <w:r>
+        <w:rPr>
+          <w:rFonts w:ascii="Consolas" w:hAnsi="Consolas" w:cs="Consolas"/>
+          <w:i/>
+          <w:iCs/>
+          <w:color w:val="2A00FF"/>
+          <w:sz w:val="20"/>
+          <w:szCs w:val="20"/>
+        </w:rPr>
+        <w:t>"20130614"</w:t>
+      </w:r>
+      <w:r>
+        <w:rPr>
+          <w:rFonts w:ascii="Consolas" w:hAnsi="Consolas" w:cs="Consolas"/>
+          <w:sz w:val="20"/>
+          <w:szCs w:val="20"/>
+        </w:rPr>
+        <w:t xml:space="preserve"> </w:t>
+      </w:r>
+      <w:r>
+        <w:rPr>
+          <w:rFonts w:ascii="Consolas" w:hAnsi="Consolas" w:cs="Consolas"/>
+          <w:color w:val="008080"/>
+          <w:sz w:val="20"/>
+          <w:szCs w:val="20"/>
+        </w:rPr>
+        <w:t>/&gt;</w:t>
+      </w:r>
     </w:p>
     <w:p>
       <w:pPr>
@@ -1113,289 +1272,299 @@
           <w:bottom w:val="single" w:sz="4" w:space="1" w:color="auto"/>
           <w:right w:val="single" w:sz="4" w:space="4" w:color="auto"/>
         </w:pBdr>
-        <w:pPrChange w:id="26" w:author="Aziz Boxwala" w:date="2013-11-14T05:46:00Z">
-          <w:pPr/>
-        </w:pPrChange>
-      </w:pPr>
-      <w:ins w:id="27" w:author="Aziz Boxwala" w:date="2013-11-14T05:46:00Z">
-        <w:r>
-          <w:rPr>
-            <w:rFonts w:ascii="Consolas" w:hAnsi="Consolas" w:cs="Consolas"/>
-            <w:color w:val="008080"/>
-            <w:sz w:val="20"/>
-            <w:szCs w:val="20"/>
-          </w:rPr>
-          <w:t>&lt;/</w:t>
-        </w:r>
-        <w:r>
-          <w:rPr>
-            <w:rFonts w:ascii="Consolas" w:hAnsi="Consolas" w:cs="Consolas"/>
-            <w:color w:val="3F7F7F"/>
-            <w:sz w:val="20"/>
-            <w:szCs w:val="20"/>
-          </w:rPr>
-          <w:t>def</w:t>
-        </w:r>
-        <w:r>
-          <w:rPr>
-            <w:rFonts w:ascii="Consolas" w:hAnsi="Consolas" w:cs="Consolas"/>
-            <w:color w:val="008080"/>
-            <w:sz w:val="20"/>
-            <w:szCs w:val="20"/>
-          </w:rPr>
-          <w:t>&gt;</w:t>
-        </w:r>
-      </w:ins>
+        <w:autoSpaceDE w:val="0"/>
+        <w:autoSpaceDN w:val="0"/>
+        <w:adjustRightInd w:val="0"/>
+        <w:spacing w:after="0"/>
+        <w:rPr>
+          <w:rFonts w:ascii="Consolas" w:hAnsi="Consolas" w:cs="Consolas"/>
+          <w:sz w:val="20"/>
+          <w:szCs w:val="20"/>
+        </w:rPr>
+      </w:pPr>
+      <w:r>
+        <w:rPr>
+          <w:rFonts w:ascii="Consolas" w:hAnsi="Consolas" w:cs="Consolas"/>
+          <w:color w:val="000000"/>
+          <w:sz w:val="20"/>
+          <w:szCs w:val="20"/>
+        </w:rPr>
+        <w:tab/>
+      </w:r>
+      <w:r>
+        <w:rPr>
+          <w:rFonts w:ascii="Consolas" w:hAnsi="Consolas" w:cs="Consolas"/>
+          <w:color w:val="008080"/>
+          <w:sz w:val="20"/>
+          <w:szCs w:val="20"/>
+        </w:rPr>
+        <w:t>&lt;/</w:t>
+      </w:r>
+      <w:r>
+        <w:rPr>
+          <w:rFonts w:ascii="Consolas" w:hAnsi="Consolas" w:cs="Consolas"/>
+          <w:color w:val="3F7F7F"/>
+          <w:sz w:val="20"/>
+          <w:szCs w:val="20"/>
+        </w:rPr>
+        <w:t>expression</w:t>
+      </w:r>
+      <w:r>
+        <w:rPr>
+          <w:rFonts w:ascii="Consolas" w:hAnsi="Consolas" w:cs="Consolas"/>
+          <w:color w:val="008080"/>
+          <w:sz w:val="20"/>
+          <w:szCs w:val="20"/>
+        </w:rPr>
+        <w:t>&gt;</w:t>
+      </w:r>
     </w:p>
     <w:p>
       <w:pPr>
-        <w:rPr>
-          <w:ins w:id="28" w:author="Aziz Boxwala" w:date="2013-11-14T06:08:00Z"/>
-        </w:rPr>
-        <w:pPrChange w:id="29" w:author="Aziz Boxwala" w:date="2013-11-14T05:47:00Z">
-          <w:pPr>
-            <w:pStyle w:val="Heading2"/>
-          </w:pPr>
-        </w:pPrChange>
-      </w:pPr>
-      <w:ins w:id="30" w:author="Aziz Boxwala" w:date="2013-11-14T05:47:00Z">
-        <w:r>
-          <w:lastRenderedPageBreak/>
-          <w:t xml:space="preserve">The box above shows an excerpt from a CDS artifact in the HL7 Knowledge Artifact Schema. The excerpt illustrates the mapping of the name AMI_Diagnosis to </w:t>
-        </w:r>
-      </w:ins>
-      <w:ins w:id="31" w:author="Aziz Boxwala" w:date="2013-11-14T05:48:00Z">
-        <w:r>
-          <w:t>p</w:t>
-        </w:r>
-      </w:ins>
-      <w:ins w:id="32" w:author="Aziz Boxwala" w:date="2013-11-14T05:47:00Z">
-        <w:r>
-          <w:t>roblem</w:t>
-        </w:r>
-      </w:ins>
-      <w:ins w:id="33" w:author="Aziz Boxwala" w:date="2013-11-14T05:48:00Z">
-        <w:r>
-          <w:t>s</w:t>
-        </w:r>
-      </w:ins>
-      <w:ins w:id="34" w:author="Aziz Boxwala" w:date="2013-11-14T05:47:00Z">
-        <w:r>
-          <w:t xml:space="preserve"> with the </w:t>
-        </w:r>
-      </w:ins>
-      <w:ins w:id="35" w:author="Aziz Boxwala" w:date="2013-11-14T05:48:00Z">
-        <w:r>
-          <w:t xml:space="preserve">codes specified in the value set. </w:t>
-        </w:r>
-      </w:ins>
-      <w:ins w:id="36" w:author="Aziz Boxwala" w:date="2013-11-14T05:49:00Z">
-        <w:r>
-          <w:t xml:space="preserve">This example uses the Problem class from the vMR </w:t>
-        </w:r>
-      </w:ins>
-      <w:ins w:id="37" w:author="Aziz Boxwala" w:date="2013-11-14T05:50:00Z">
-        <w:r>
-          <w:t>to define the data specification.</w:t>
-        </w:r>
-      </w:ins>
+        <w:pBdr>
+          <w:top w:val="single" w:sz="4" w:space="1" w:color="auto"/>
+          <w:left w:val="single" w:sz="4" w:space="4" w:color="auto"/>
+          <w:bottom w:val="single" w:sz="4" w:space="1" w:color="auto"/>
+          <w:right w:val="single" w:sz="4" w:space="4" w:color="auto"/>
+        </w:pBdr>
+      </w:pPr>
+      <w:r>
+        <w:rPr>
+          <w:rFonts w:ascii="Consolas" w:hAnsi="Consolas" w:cs="Consolas"/>
+          <w:color w:val="008080"/>
+          <w:sz w:val="20"/>
+          <w:szCs w:val="20"/>
+        </w:rPr>
+        <w:t>&lt;/</w:t>
+      </w:r>
+      <w:proofErr w:type="spellStart"/>
+      <w:r>
+        <w:rPr>
+          <w:rFonts w:ascii="Consolas" w:hAnsi="Consolas" w:cs="Consolas"/>
+          <w:color w:val="3F7F7F"/>
+          <w:sz w:val="20"/>
+          <w:szCs w:val="20"/>
+        </w:rPr>
+        <w:t>def</w:t>
+      </w:r>
+      <w:proofErr w:type="spellEnd"/>
+      <w:r>
+        <w:rPr>
+          <w:rFonts w:ascii="Consolas" w:hAnsi="Consolas" w:cs="Consolas"/>
+          <w:color w:val="008080"/>
+          <w:sz w:val="20"/>
+          <w:szCs w:val="20"/>
+        </w:rPr>
+        <w:t>&gt;</w:t>
+      </w:r>
     </w:p>
     <w:p>
-      <w:pPr>
-        <w:rPr>
-          <w:ins w:id="38" w:author="Aziz Boxwala" w:date="2013-11-14T06:08:00Z"/>
-        </w:rPr>
-        <w:pPrChange w:id="39" w:author="Aziz Boxwala" w:date="2013-11-14T05:47:00Z">
-          <w:pPr>
-            <w:pStyle w:val="Heading2"/>
-          </w:pPr>
-        </w:pPrChange>
-      </w:pPr>
+      <w:r>
+        <w:t>The box above shows an excerpt from a CDS artifact in the HL7 Knowledge Artifact Schema. The excerpt illustra</w:t>
+      </w:r>
+      <w:r>
+        <w:t>tes the mapping of the name Pregnancy</w:t>
+      </w:r>
+      <w:r>
+        <w:t xml:space="preserve"> to problems </w:t>
+      </w:r>
+      <w:r>
+        <w:lastRenderedPageBreak/>
+        <w:t xml:space="preserve">with the codes specified in the value set. </w:t>
+      </w:r>
+      <w:r>
+        <w:t xml:space="preserve">This example uses the Problem class from the </w:t>
+      </w:r>
+      <w:proofErr w:type="spellStart"/>
+      <w:r>
+        <w:t>vMR</w:t>
+      </w:r>
+      <w:proofErr w:type="spellEnd"/>
+      <w:r>
+        <w:t xml:space="preserve"> to define the data specification.</w:t>
+      </w:r>
+    </w:p>
+    <w:p/>
+    <w:p>
+      <w:r>
+        <w:rPr>
+          <w:noProof/>
+        </w:rPr>
+        <w:drawing>
+          <wp:inline distT="0" distB="0" distL="0" distR="0" wp14:anchorId="2A5C442A" wp14:editId="64380C55">
+            <wp:extent cx="5486400" cy="1177290"/>
+            <wp:effectExtent l="0" t="0" r="0" b="3810"/>
+            <wp:docPr id="1" name="Picture 1"/>
+            <wp:cNvGraphicFramePr>
+              <a:graphicFrameLocks xmlns:a="http://schemas.openxmlformats.org/drawingml/2006/main" noChangeAspect="1"/>
+            </wp:cNvGraphicFramePr>
+            <a:graphic xmlns:a="http://schemas.openxmlformats.org/drawingml/2006/main">
+              <a:graphicData uri="http://schemas.openxmlformats.org/drawingml/2006/picture">
+                <pic:pic xmlns:pic="http://schemas.openxmlformats.org/drawingml/2006/picture">
+                  <pic:nvPicPr>
+                    <pic:cNvPr id="1" name="CMS64.png"/>
+                    <pic:cNvPicPr/>
+                  </pic:nvPicPr>
+                  <pic:blipFill>
+                    <a:blip r:embed="rId7">
+                      <a:extLst>
+                        <a:ext uri="{28A0092B-C50C-407E-A947-70E740481C1C}">
+                          <a14:useLocalDpi xmlns:a14="http://schemas.microsoft.com/office/drawing/2010/main" val="0"/>
+                        </a:ext>
+                      </a:extLst>
+                    </a:blip>
+                    <a:stretch>
+                      <a:fillRect/>
+                    </a:stretch>
+                  </pic:blipFill>
+                  <pic:spPr>
+                    <a:xfrm>
+                      <a:off x="0" y="0"/>
+                      <a:ext cx="5486400" cy="1177290"/>
+                    </a:xfrm>
+                    <a:prstGeom prst="rect">
+                      <a:avLst/>
+                    </a:prstGeom>
+                  </pic:spPr>
+                </pic:pic>
+              </a:graphicData>
+            </a:graphic>
+          </wp:inline>
+        </w:drawing>
+      </w:r>
     </w:p>
     <w:p>
-      <w:pPr>
-        <w:rPr>
-          <w:ins w:id="40" w:author="Aziz Boxwala" w:date="2013-11-14T06:08:00Z"/>
-        </w:rPr>
-        <w:pPrChange w:id="41" w:author="Aziz Boxwala" w:date="2013-11-14T05:47:00Z">
-          <w:pPr>
-            <w:pStyle w:val="Heading2"/>
-          </w:pPr>
-        </w:pPrChange>
-      </w:pPr>
-      <w:ins w:id="42" w:author="Aziz Boxwala" w:date="2013-11-14T06:08:00Z">
-        <w:r>
-          <w:rPr>
-            <w:noProof/>
-          </w:rPr>
-          <w:drawing>
-            <wp:inline distT="0" distB="0" distL="0" distR="0" wp14:anchorId="2A5C442A" wp14:editId="64380C55">
-              <wp:extent cx="5486400" cy="1177290"/>
-              <wp:effectExtent l="0" t="0" r="0" b="3810"/>
-              <wp:docPr id="1" name="Picture 1"/>
-              <wp:cNvGraphicFramePr>
-                <a:graphicFrameLocks xmlns:a="http://schemas.openxmlformats.org/drawingml/2006/main" noChangeAspect="1"/>
-              </wp:cNvGraphicFramePr>
-              <a:graphic xmlns:a="http://schemas.openxmlformats.org/drawingml/2006/main">
-                <a:graphicData uri="http://schemas.openxmlformats.org/drawingml/2006/picture">
-                  <pic:pic xmlns:pic="http://schemas.openxmlformats.org/drawingml/2006/picture">
-                    <pic:nvPicPr>
-                      <pic:cNvPr id="1" name="CMS64.png"/>
-                      <pic:cNvPicPr/>
-                    </pic:nvPicPr>
-                    <pic:blipFill>
-                      <a:blip r:embed="rId7">
-                        <a:extLst>
-                          <a:ext uri="{28A0092B-C50C-407E-A947-70E740481C1C}">
-                            <a14:useLocalDpi xmlns:a14="http://schemas.microsoft.com/office/drawing/2010/main" val="0"/>
-                          </a:ext>
-                        </a:extLst>
-                      </a:blip>
-                      <a:stretch>
-                        <a:fillRect/>
-                      </a:stretch>
-                    </pic:blipFill>
-                    <pic:spPr>
-                      <a:xfrm>
-                        <a:off x="0" y="0"/>
-                        <a:ext cx="5486400" cy="1177290"/>
-                      </a:xfrm>
-                      <a:prstGeom prst="rect">
-                        <a:avLst/>
-                      </a:prstGeom>
-                    </pic:spPr>
-                  </pic:pic>
-                </a:graphicData>
-              </a:graphic>
-            </wp:inline>
-          </w:drawing>
-        </w:r>
-      </w:ins>
+      <w:r>
+        <w:t xml:space="preserve">The illustration above shows an excerpt from an </w:t>
+      </w:r>
+      <w:proofErr w:type="spellStart"/>
+      <w:r>
+        <w:t>eCQM</w:t>
+      </w:r>
+      <w:proofErr w:type="spellEnd"/>
+      <w:r>
+        <w:t xml:space="preserve"> that maps the term “Diagnosis, Active: </w:t>
+      </w:r>
+      <w:proofErr w:type="spellStart"/>
+      <w:r>
+        <w:t>Pregancy</w:t>
+      </w:r>
+      <w:proofErr w:type="spellEnd"/>
+      <w:r>
+        <w:t>” to a QDM class of Diagnosis with the specified value set.</w:t>
+      </w:r>
     </w:p>
     <w:p>
-      <w:pPr>
-        <w:rPr>
-          <w:ins w:id="43" w:author="Aziz Boxwala" w:date="2013-11-14T06:10:00Z"/>
-        </w:rPr>
-        <w:pPrChange w:id="44" w:author="Aziz Boxwala" w:date="2013-11-14T05:47:00Z">
-          <w:pPr>
-            <w:pStyle w:val="Heading2"/>
-          </w:pPr>
-        </w:pPrChange>
-      </w:pPr>
-      <w:ins w:id="45" w:author="Aziz Boxwala" w:date="2013-11-14T06:08:00Z">
-        <w:r>
-          <w:t xml:space="preserve">The illustration above shows an excerpt from an eCQM that maps the term </w:t>
-        </w:r>
-      </w:ins>
-      <w:ins w:id="46" w:author="Aziz Boxwala" w:date="2013-11-14T06:09:00Z">
-        <w:r>
-          <w:t>“Diagnosis, Active: Pregancy” to a QDM class of Diagnosis with the specified value set.</w:t>
-        </w:r>
-      </w:ins>
+      <w:r>
+        <w:t xml:space="preserve">The </w:t>
+      </w:r>
+      <w:proofErr w:type="spellStart"/>
+      <w:r>
+        <w:t>eCQI</w:t>
+      </w:r>
+      <w:proofErr w:type="spellEnd"/>
+      <w:r>
+        <w:t xml:space="preserve"> DAM seeks to create a data model that can be used to create such </w:t>
+      </w:r>
+      <w:r>
+        <w:t xml:space="preserve">data mapping expressions consistently across </w:t>
+      </w:r>
+      <w:proofErr w:type="spellStart"/>
+      <w:r>
+        <w:t>eCQMs</w:t>
+      </w:r>
+      <w:proofErr w:type="spellEnd"/>
+      <w:r>
+        <w:t xml:space="preserve"> and CDS artifacts.</w:t>
+      </w:r>
     </w:p>
     <w:p>
       <w:pPr>
-        <w:rPr>
-          <w:ins w:id="47" w:author="Aziz Boxwala" w:date="2013-11-14T05:47:00Z"/>
-        </w:rPr>
-        <w:pPrChange w:id="48" w:author="Aziz Boxwala" w:date="2013-11-14T05:47:00Z">
-          <w:pPr>
-            <w:pStyle w:val="Heading2"/>
-          </w:pPr>
-        </w:pPrChange>
-      </w:pPr>
-      <w:ins w:id="49" w:author="Aziz Boxwala" w:date="2013-11-14T06:10:00Z">
-        <w:r>
-          <w:t>The eCQI</w:t>
-        </w:r>
-        <w:r>
-          <w:t xml:space="preserve"> DAM seeks to create a data model </w:t>
-        </w:r>
-      </w:ins>
-      <w:ins w:id="50" w:author="Aziz Boxwala" w:date="2013-11-14T06:11:00Z">
-        <w:r>
-          <w:t xml:space="preserve">that can be used to create such </w:t>
-        </w:r>
-        <w:r>
-          <w:t>data mapping expressions consistently across eCQMs and CDS artifacts.</w:t>
-        </w:r>
-      </w:ins>
-      <w:bookmarkStart w:id="51" w:name="_GoBack"/>
-      <w:bookmarkEnd w:id="51"/>
+        <w:pStyle w:val="Heading2"/>
+      </w:pPr>
+      <w:r>
+        <w:t>Scope</w:t>
+      </w:r>
     </w:p>
     <w:p>
-      <w:pPr>
-        <w:pStyle w:val="Heading2"/>
-      </w:pPr>
-      <w:r>
-        <w:t>Scope</w:t>
+      <w:r>
+        <w:t>The scope of this model is limited to that of the union of the scopes of the existing QDM [</w:t>
+      </w:r>
+      <w:r>
+        <w:fldChar w:fldCharType="begin"/>
+      </w:r>
+      <w:r>
+        <w:instrText xml:space="preserve"> REF _Ref245962525 \r \h </w:instrText>
+      </w:r>
+      <w:r>
+        <w:fldChar w:fldCharType="separate"/>
+      </w:r>
+      <w:r>
+        <w:t>1</w:t>
+      </w:r>
+      <w:r>
+        <w:fldChar w:fldCharType="end"/>
+      </w:r>
+      <w:r>
+        <w:t xml:space="preserve">] and </w:t>
+      </w:r>
+      <w:proofErr w:type="spellStart"/>
+      <w:r>
+        <w:t>vMR</w:t>
+      </w:r>
+      <w:proofErr w:type="spellEnd"/>
+      <w:r>
+        <w:t xml:space="preserve"> [</w:t>
+      </w:r>
+      <w:r>
+        <w:fldChar w:fldCharType="begin"/>
+      </w:r>
+      <w:r>
+        <w:instrText xml:space="preserve"> REF _Ref245962551 \r \h </w:instrText>
+      </w:r>
+      <w:r>
+        <w:fldChar w:fldCharType="separate"/>
+      </w:r>
+      <w:r>
+        <w:t>2</w:t>
+      </w:r>
+      <w:r>
+        <w:fldChar w:fldCharType="end"/>
+      </w:r>
+      <w:r>
+        <w:t xml:space="preserve">]. It is </w:t>
+      </w:r>
+      <w:r>
+        <w:rPr>
+          <w:rStyle w:val="Emphasis"/>
+        </w:rPr>
+        <w:t>not</w:t>
+      </w:r>
+      <w:r>
+        <w:t xml:space="preserve"> intended to cover the whole of clinical quality improvement data requirements in the large.</w:t>
       </w:r>
     </w:p>
     <w:p>
-      <w:r>
-        <w:t>The scope of this model is limited to that of the union of the scopes of the existing QDM [</w:t>
-      </w:r>
-      <w:r>
-        <w:fldChar w:fldCharType="begin"/>
-      </w:r>
-      <w:r>
-        <w:instrText xml:space="preserve"> REF _Ref245962525 \r \h </w:instrText>
-      </w:r>
-      <w:r>
-        <w:fldChar w:fldCharType="separate"/>
-      </w:r>
-      <w:r>
-        <w:t>1</w:t>
-      </w:r>
-      <w:r>
-        <w:fldChar w:fldCharType="end"/>
-      </w:r>
-      <w:r>
-        <w:t>] and vMR [</w:t>
-      </w:r>
-      <w:r>
-        <w:fldChar w:fldCharType="begin"/>
-      </w:r>
-      <w:r>
-        <w:instrText xml:space="preserve"> REF _Ref245962551 \r \h </w:instrText>
-      </w:r>
-      <w:r>
-        <w:fldChar w:fldCharType="separate"/>
-      </w:r>
-      <w:r>
-        <w:t>2</w:t>
-      </w:r>
-      <w:r>
-        <w:fldChar w:fldCharType="end"/>
-      </w:r>
-      <w:r>
-        <w:t xml:space="preserve">]. It is </w:t>
-      </w:r>
-      <w:r>
-        <w:rPr>
-          <w:rStyle w:val="Emphasis"/>
-        </w:rPr>
-        <w:t>not</w:t>
-      </w:r>
-      <w:r>
-        <w:t xml:space="preserve"> intended to cover the whole of clinical quality improvement data requirements in the large.</w:t>
+      <w:pPr>
+        <w:pStyle w:val="Heading1"/>
+      </w:pPr>
+      <w:r>
+        <w:t>Use Cases</w:t>
       </w:r>
     </w:p>
     <w:p>
       <w:pPr>
-        <w:pStyle w:val="Heading1"/>
-      </w:pPr>
-      <w:r>
-        <w:t>Use Cases</w:t>
-      </w:r>
-    </w:p>
-    <w:p>
-      <w:pPr>
         <w:pStyle w:val="Heading2"/>
       </w:pPr>
-      <w:r>
-        <w:t xml:space="preserve">eCQM and CDS Artifact </w:t>
+      <w:proofErr w:type="spellStart"/>
+      <w:proofErr w:type="gramStart"/>
+      <w:r>
+        <w:t>eCQM</w:t>
+      </w:r>
+      <w:proofErr w:type="spellEnd"/>
+      <w:proofErr w:type="gramEnd"/>
+      <w:r>
+        <w:t xml:space="preserve"> and CDS Artifact </w:t>
       </w:r>
       <w:r>
         <w:t>Development</w:t>
@@ -1544,9 +1713,11 @@
             </w:tcMar>
           </w:tcPr>
           <w:p>
+            <w:proofErr w:type="spellStart"/>
             <w:r>
               <w:t>eCQM</w:t>
             </w:r>
+            <w:proofErr w:type="spellEnd"/>
             <w:r>
               <w:t xml:space="preserve"> developer or CDS artifact developer</w:t>
             </w:r>
@@ -1671,8 +1842,13 @@
             <w:r>
               <w:t xml:space="preserve">from the </w:t>
             </w:r>
-            <w:r>
-              <w:t>eCQI DAM</w:t>
+            <w:proofErr w:type="spellStart"/>
+            <w:r>
+              <w:t>eCQI</w:t>
+            </w:r>
+            <w:proofErr w:type="spellEnd"/>
+            <w:r>
+              <w:t xml:space="preserve"> DAM</w:t>
             </w:r>
             <w:r>
               <w:t xml:space="preserve"> t</w:t>
@@ -1693,7 +1869,6 @@
               </w:numPr>
             </w:pPr>
             <w:r>
-              <w:lastRenderedPageBreak/>
               <w:t>D</w:t>
             </w:r>
             <w:r>
@@ -1717,8 +1892,13 @@
             <w:r>
               <w:t xml:space="preserve">the </w:t>
             </w:r>
-            <w:r>
-              <w:t>eCQI DAM</w:t>
+            <w:proofErr w:type="spellStart"/>
+            <w:r>
+              <w:t>eCQI</w:t>
+            </w:r>
+            <w:proofErr w:type="spellEnd"/>
+            <w:r>
+              <w:t xml:space="preserve"> DAM</w:t>
             </w:r>
           </w:p>
           <w:p>
@@ -1730,6 +1910,7 @@
               </w:numPr>
             </w:pPr>
             <w:r>
+              <w:lastRenderedPageBreak/>
               <w:t>Developer identifies properties of</w:t>
             </w:r>
             <w:r>
@@ -1738,8 +1919,13 @@
             <w:r>
               <w:t xml:space="preserve">e) and specifies the </w:t>
             </w:r>
-            <w:r>
-              <w:t xml:space="preserve">eCQI DAM </w:t>
+            <w:proofErr w:type="spellStart"/>
+            <w:r>
+              <w:t>eCQI</w:t>
+            </w:r>
+            <w:proofErr w:type="spellEnd"/>
+            <w:r>
+              <w:t xml:space="preserve"> DAM </w:t>
             </w:r>
             <w:r>
               <w:t>identifier of the properties</w:t>
@@ -1787,8 +1973,13 @@
             <w:r>
               <w:t xml:space="preserve">The </w:t>
             </w:r>
-            <w:r>
-              <w:t xml:space="preserve">eCQI DAM </w:t>
+            <w:proofErr w:type="spellStart"/>
+            <w:r>
+              <w:t>eCQI</w:t>
+            </w:r>
+            <w:proofErr w:type="spellEnd"/>
+            <w:r>
+              <w:t xml:space="preserve"> DAM </w:t>
             </w:r>
             <w:r>
               <w:t xml:space="preserve">allows for an accurate and complete definition of the </w:t>
@@ -1811,8 +2002,13 @@
             <w:r>
               <w:t xml:space="preserve">). The </w:t>
             </w:r>
-            <w:r>
-              <w:t xml:space="preserve">eCQI DAM </w:t>
+            <w:proofErr w:type="spellStart"/>
+            <w:r>
+              <w:t>eCQI</w:t>
+            </w:r>
+            <w:proofErr w:type="spellEnd"/>
+            <w:r>
+              <w:t xml:space="preserve"> DAM </w:t>
             </w:r>
             <w:r>
               <w:t>includes appropriate</w:t>
@@ -1837,8 +2033,13 @@
             <w:r>
               <w:t xml:space="preserve">The </w:t>
             </w:r>
-            <w:r>
-              <w:t xml:space="preserve">eCQI DAM </w:t>
+            <w:proofErr w:type="spellStart"/>
+            <w:r>
+              <w:t>eCQI</w:t>
+            </w:r>
+            <w:proofErr w:type="spellEnd"/>
+            <w:r>
+              <w:t xml:space="preserve"> DAM </w:t>
             </w:r>
             <w:r>
               <w:t>does not preclude the use of the individual data criteria in the description of logic criteria (e.g. establishment of timing relationships or relationship to a particular encounter).</w:t>
@@ -1885,8 +2086,13 @@
             <w:r>
               <w:t xml:space="preserve">While the </w:t>
             </w:r>
-            <w:r>
-              <w:t xml:space="preserve">eCQI DAM </w:t>
+            <w:proofErr w:type="spellStart"/>
+            <w:r>
+              <w:t>eCQI</w:t>
+            </w:r>
+            <w:proofErr w:type="spellEnd"/>
+            <w:r>
+              <w:t xml:space="preserve"> DAM </w:t>
             </w:r>
             <w:r>
               <w:t>provide</w:t>
@@ -1906,8 +2112,15 @@
       <w:pPr>
         <w:pStyle w:val="Heading2"/>
       </w:pPr>
-      <w:r>
-        <w:t xml:space="preserve">eCQM and CDS Artifact </w:t>
+      <w:proofErr w:type="spellStart"/>
+      <w:proofErr w:type="gramStart"/>
+      <w:r>
+        <w:t>eCQM</w:t>
+      </w:r>
+      <w:proofErr w:type="spellEnd"/>
+      <w:proofErr w:type="gramEnd"/>
+      <w:r>
+        <w:t xml:space="preserve"> and CDS Artifact </w:t>
       </w:r>
       <w:r>
         <w:t>Implementation</w:t>
@@ -1990,8 +2203,13 @@
             <w:r>
               <w:t xml:space="preserve">using the </w:t>
             </w:r>
-            <w:r>
-              <w:t xml:space="preserve">eCQI DAM </w:t>
+            <w:proofErr w:type="spellStart"/>
+            <w:r>
+              <w:t>eCQI</w:t>
+            </w:r>
+            <w:proofErr w:type="spellEnd"/>
+            <w:r>
+              <w:t xml:space="preserve"> DAM </w:t>
             </w:r>
             <w:r>
               <w:t xml:space="preserve">to entries in </w:t>
@@ -2109,9 +2327,11 @@
             </w:tcMar>
           </w:tcPr>
           <w:p>
+            <w:proofErr w:type="spellStart"/>
             <w:r>
               <w:t>eCQM</w:t>
             </w:r>
+            <w:proofErr w:type="spellEnd"/>
             <w:r>
               <w:t xml:space="preserve"> implementer or CDS </w:t>
             </w:r>
@@ -2173,11 +2393,16 @@
               <w:t>an</w:t>
             </w:r>
             <w:r>
-              <w:t xml:space="preserve"> e</w:t>
+              <w:t xml:space="preserve"> </w:t>
+            </w:r>
+            <w:proofErr w:type="spellStart"/>
+            <w:r>
+              <w:t>e</w:t>
             </w:r>
             <w:r>
               <w:t>CQM</w:t>
             </w:r>
+            <w:proofErr w:type="spellEnd"/>
             <w:r>
               <w:t xml:space="preserve"> or CDS artifact. The data </w:t>
             </w:r>
@@ -2188,7 +2413,15 @@
               <w:t xml:space="preserve"> maps a symbol used in the artifact to its definition </w:t>
             </w:r>
             <w:r>
-              <w:t>in the eCQI DAM.</w:t>
+              <w:t xml:space="preserve">in the </w:t>
+            </w:r>
+            <w:proofErr w:type="spellStart"/>
+            <w:r>
+              <w:t>eCQI</w:t>
+            </w:r>
+            <w:proofErr w:type="spellEnd"/>
+            <w:r>
+              <w:t xml:space="preserve"> DAM.</w:t>
             </w:r>
           </w:p>
         </w:tc>
@@ -2256,8 +2489,13 @@
             <w:r>
               <w:t xml:space="preserve">on in the </w:t>
             </w:r>
-            <w:r>
-              <w:t>eCQI DAM</w:t>
+            <w:proofErr w:type="spellStart"/>
+            <w:r>
+              <w:t>eCQI</w:t>
+            </w:r>
+            <w:proofErr w:type="spellEnd"/>
+            <w:r>
+              <w:t xml:space="preserve"> DAM</w:t>
             </w:r>
             <w:r>
               <w:t xml:space="preserve">. </w:t>
@@ -2265,7 +2503,6 @@
           </w:p>
           <w:p>
             <w:r>
-              <w:lastRenderedPageBreak/>
               <w:t>2.</w:t>
             </w:r>
             <w:r>
@@ -2289,6 +2526,7 @@
           </w:p>
           <w:p>
             <w:r>
+              <w:lastRenderedPageBreak/>
               <w:t>3.</w:t>
             </w:r>
             <w:r>
@@ -2327,8 +2565,13 @@
             <w:r>
               <w:t xml:space="preserve"> </w:t>
             </w:r>
-            <w:r>
-              <w:t xml:space="preserve">eCQI DAM </w:t>
+            <w:proofErr w:type="spellStart"/>
+            <w:r>
+              <w:t>eCQI</w:t>
+            </w:r>
+            <w:proofErr w:type="spellEnd"/>
+            <w:r>
+              <w:t xml:space="preserve"> DAM </w:t>
             </w:r>
             <w:r>
               <w:t>element or attribute is unclear.</w:t>
@@ -2408,8 +2651,13 @@
             <w:r>
               <w:t xml:space="preserve"> from the </w:t>
             </w:r>
-            <w:r>
-              <w:t>eCQM or CDS artifact</w:t>
+            <w:proofErr w:type="spellStart"/>
+            <w:r>
+              <w:t>eCQM</w:t>
+            </w:r>
+            <w:proofErr w:type="spellEnd"/>
+            <w:r>
+              <w:t xml:space="preserve"> or CDS artifact</w:t>
             </w:r>
             <w:r>
               <w:t xml:space="preserve"> </w:t>
@@ -2511,13 +2759,16 @@
       <w:r>
         <w:t xml:space="preserve"> requirements define the domain, the focus, and the content of the </w:t>
       </w:r>
-      <w:ins w:id="52" w:author="Aziz Boxwala" w:date="2013-11-14T05:38:00Z">
-        <w:r>
-          <w:t>e</w:t>
-        </w:r>
-      </w:ins>
-      <w:r>
-        <w:t>CQI DAM</w:t>
+      <w:proofErr w:type="spellStart"/>
+      <w:r>
+        <w:t>e</w:t>
+      </w:r>
+      <w:r>
+        <w:t>CQI</w:t>
+      </w:r>
+      <w:proofErr w:type="spellEnd"/>
+      <w:r>
+        <w:t xml:space="preserve"> DAM</w:t>
       </w:r>
       <w:r>
         <w:t>:</w:t>
@@ -2558,8 +2809,13 @@
       <w:r>
         <w:t xml:space="preserve"> data elements used in </w:t>
       </w:r>
-      <w:r>
-        <w:t>eCQMs and CDS artifacts, omit</w:t>
+      <w:proofErr w:type="spellStart"/>
+      <w:r>
+        <w:t>eCQMs</w:t>
+      </w:r>
+      <w:proofErr w:type="spellEnd"/>
+      <w:r>
+        <w:t xml:space="preserve"> and CDS artifacts, omit</w:t>
       </w:r>
       <w:r>
         <w:t>s</w:t>
@@ -2610,10 +2866,18 @@
         </w:numPr>
       </w:pPr>
       <w:r>
-        <w:t>Include everything in v</w:t>
-      </w:r>
-      <w:r>
-        <w:t>MR and QDM</w:t>
+        <w:t xml:space="preserve">Include everything in </w:t>
+      </w:r>
+      <w:proofErr w:type="spellStart"/>
+      <w:r>
+        <w:t>v</w:t>
+      </w:r>
+      <w:r>
+        <w:t>MR</w:t>
+      </w:r>
+      <w:proofErr w:type="spellEnd"/>
+      <w:r>
+        <w:t xml:space="preserve"> and QDM</w:t>
       </w:r>
     </w:p>
     <w:p>
@@ -2661,7 +2925,15 @@
         <w:t>sion/refinement</w:t>
       </w:r>
       <w:r>
-        <w:t xml:space="preserve"> to create specialized concepts (e.g., SurgicalProcedure extends Procedure </w:t>
+        <w:t xml:space="preserve"> to create specialized concepts (e.g., </w:t>
+      </w:r>
+      <w:proofErr w:type="spellStart"/>
+      <w:r>
+        <w:t>SurgicalProcedure</w:t>
+      </w:r>
+      <w:proofErr w:type="spellEnd"/>
+      <w:r>
+        <w:t xml:space="preserve"> extends Procedure </w:t>
       </w:r>
       <w:r>
         <w:t>with</w:t>
@@ -2680,8 +2952,8 @@
       <w:pPr>
         <w:pStyle w:val="Heading3"/>
       </w:pPr>
-      <w:bookmarkStart w:id="53" w:name="h.i6oav28ob7c6" w:colFirst="0" w:colLast="0"/>
-      <w:bookmarkEnd w:id="53"/>
+      <w:bookmarkStart w:id="0" w:name="h.i6oav28ob7c6" w:colFirst="0" w:colLast="0"/>
+      <w:bookmarkEnd w:id="0"/>
       <w:r>
         <w:t>Out of scope</w:t>
       </w:r>
@@ -2710,13 +2982,16 @@
       <w:r>
         <w:t xml:space="preserve">The </w:t>
       </w:r>
-      <w:ins w:id="54" w:author="Aziz Boxwala" w:date="2013-11-14T05:38:00Z">
-        <w:r>
-          <w:t>e</w:t>
-        </w:r>
-      </w:ins>
-      <w:r>
-        <w:t>CQI DAM</w:t>
+      <w:proofErr w:type="spellStart"/>
+      <w:r>
+        <w:t>e</w:t>
+      </w:r>
+      <w:r>
+        <w:t>CQI</w:t>
+      </w:r>
+      <w:proofErr w:type="spellEnd"/>
+      <w:r>
+        <w:t xml:space="preserve"> DAM</w:t>
       </w:r>
       <w:r>
         <w:t xml:space="preserve"> will be defined in </w:t>
@@ -2733,7 +3008,6 @@
         <w:pStyle w:val="Heading2"/>
       </w:pPr>
       <w:r>
-        <w:lastRenderedPageBreak/>
         <w:t>Usability</w:t>
       </w:r>
     </w:p>
@@ -2741,13 +3015,16 @@
       <w:r>
         <w:t xml:space="preserve">The </w:t>
       </w:r>
-      <w:ins w:id="55" w:author="Aziz Boxwala" w:date="2013-11-14T05:38:00Z">
-        <w:r>
-          <w:t>e</w:t>
-        </w:r>
-      </w:ins>
-      <w:r>
-        <w:t>CQI DAM</w:t>
+      <w:proofErr w:type="spellStart"/>
+      <w:r>
+        <w:t>e</w:t>
+      </w:r>
+      <w:r>
+        <w:t>CQI</w:t>
+      </w:r>
+      <w:proofErr w:type="spellEnd"/>
+      <w:r>
+        <w:t xml:space="preserve"> DAM</w:t>
       </w:r>
       <w:r>
         <w:t xml:space="preserve"> </w:t>
@@ -2756,7 +3033,11 @@
         <w:t>will</w:t>
       </w:r>
       <w:r>
-        <w:t xml:space="preserve"> provide a bridge between clinical and technical users by using intuitive or clinical names for classes, especially at the leaf level.  Technical jargon for names </w:t>
+        <w:t xml:space="preserve"> provide a bridge between clinical and technical users by using intuitive or clinical names for classes, especially at the leaf level.  Technical jargon </w:t>
+      </w:r>
+      <w:r>
+        <w:lastRenderedPageBreak/>
+        <w:t xml:space="preserve">for names </w:t>
       </w:r>
       <w:r>
         <w:t>will</w:t>
@@ -2787,13 +3068,16 @@
       <w:r>
         <w:t xml:space="preserve">Data element criteria in the </w:t>
       </w:r>
-      <w:ins w:id="56" w:author="Aziz Boxwala" w:date="2013-11-14T05:39:00Z">
-        <w:r>
-          <w:t>e</w:t>
-        </w:r>
-      </w:ins>
-      <w:r>
-        <w:t>CQI DAM</w:t>
+      <w:proofErr w:type="spellStart"/>
+      <w:r>
+        <w:t>e</w:t>
+      </w:r>
+      <w:r>
+        <w:t>CQI</w:t>
+      </w:r>
+      <w:proofErr w:type="spellEnd"/>
+      <w:r>
+        <w:t xml:space="preserve"> DAM</w:t>
       </w:r>
       <w:r>
         <w:t xml:space="preserve"> need to relate in a way that is intuitive both to </w:t>
@@ -2804,8 +3088,13 @@
       <w:r>
         <w:t xml:space="preserve"> </w:t>
       </w:r>
-      <w:r>
-        <w:t>eCQMs and CDS artifacts</w:t>
+      <w:proofErr w:type="spellStart"/>
+      <w:r>
+        <w:t>eCQMs</w:t>
+      </w:r>
+      <w:proofErr w:type="spellEnd"/>
+      <w:r>
+        <w:t xml:space="preserve"> and CDS artifacts</w:t>
       </w:r>
       <w:r>
         <w:t xml:space="preserve"> as well as </w:t>
@@ -2833,13 +3122,16 @@
       <w:r>
         <w:t xml:space="preserve"> the </w:t>
       </w:r>
-      <w:ins w:id="57" w:author="Aziz Boxwala" w:date="2013-11-14T05:39:00Z">
-        <w:r>
-          <w:t>e</w:t>
-        </w:r>
-      </w:ins>
-      <w:r>
-        <w:t>CQI DAM</w:t>
+      <w:proofErr w:type="spellStart"/>
+      <w:r>
+        <w:t>e</w:t>
+      </w:r>
+      <w:r>
+        <w:t>CQI</w:t>
+      </w:r>
+      <w:proofErr w:type="spellEnd"/>
+      <w:r>
+        <w:t xml:space="preserve"> DAM</w:t>
       </w:r>
       <w:r>
         <w:t xml:space="preserve"> include:</w:t>
@@ -2874,13 +3166,16 @@
       <w:r>
         <w:t xml:space="preserve">als accurately by building the </w:t>
       </w:r>
-      <w:ins w:id="58" w:author="Aziz Boxwala" w:date="2013-11-14T05:39:00Z">
-        <w:r>
-          <w:t>e</w:t>
-        </w:r>
-      </w:ins>
-      <w:r>
-        <w:t>CQI DAM</w:t>
+      <w:proofErr w:type="spellStart"/>
+      <w:r>
+        <w:t>e</w:t>
+      </w:r>
+      <w:r>
+        <w:t>CQI</w:t>
+      </w:r>
+      <w:proofErr w:type="spellEnd"/>
+      <w:r>
+        <w:t xml:space="preserve"> DAM</w:t>
       </w:r>
       <w:r>
         <w:t xml:space="preserve"> based on how it will be used.  </w:t>
@@ -2936,13 +3231,16 @@
       <w:r>
         <w:t xml:space="preserve"> – name </w:t>
       </w:r>
-      <w:ins w:id="59" w:author="Aziz Boxwala" w:date="2013-11-14T05:39:00Z">
-        <w:r>
-          <w:t>e</w:t>
-        </w:r>
-      </w:ins>
-      <w:r>
-        <w:t xml:space="preserve">CQI DAM concepts in a manner familiar to </w:t>
+      <w:proofErr w:type="spellStart"/>
+      <w:r>
+        <w:t>e</w:t>
+      </w:r>
+      <w:r>
+        <w:t>CQI</w:t>
+      </w:r>
+      <w:proofErr w:type="spellEnd"/>
+      <w:r>
+        <w:t xml:space="preserve"> DAM concepts in a manner familiar to </w:t>
       </w:r>
       <w:r>
         <w:t xml:space="preserve">users. </w:t>
@@ -2966,13 +3264,16 @@
       <w:r>
         <w:t xml:space="preserve">The </w:t>
       </w:r>
-      <w:ins w:id="60" w:author="Aziz Boxwala" w:date="2013-11-14T05:39:00Z">
-        <w:r>
-          <w:t>e</w:t>
-        </w:r>
-      </w:ins>
-      <w:r>
-        <w:t>CQI DAM will</w:t>
+      <w:proofErr w:type="spellStart"/>
+      <w:r>
+        <w:t>e</w:t>
+      </w:r>
+      <w:r>
+        <w:t>CQI</w:t>
+      </w:r>
+      <w:proofErr w:type="spellEnd"/>
+      <w:r>
+        <w:t xml:space="preserve"> DAM will</w:t>
       </w:r>
       <w:r>
         <w:t xml:space="preserve"> balance the needs for human</w:t>
@@ -2983,13 +3284,16 @@
       <w:r>
         <w:t xml:space="preserve">. The following are key areas that the </w:t>
       </w:r>
-      <w:ins w:id="61" w:author="Aziz Boxwala" w:date="2013-11-14T05:39:00Z">
-        <w:r>
-          <w:t>e</w:t>
-        </w:r>
-      </w:ins>
-      <w:r>
-        <w:t>CQI DAM</w:t>
+      <w:proofErr w:type="spellStart"/>
+      <w:r>
+        <w:t>e</w:t>
+      </w:r>
+      <w:r>
+        <w:t>CQI</w:t>
+      </w:r>
+      <w:proofErr w:type="spellEnd"/>
+      <w:r>
+        <w:t xml:space="preserve"> DAM</w:t>
       </w:r>
       <w:r>
         <w:t xml:space="preserve"> needs to address:</w:t>
@@ -3012,13 +3316,16 @@
       <w:r>
         <w:t xml:space="preserve"> - The </w:t>
       </w:r>
-      <w:ins w:id="62" w:author="Aziz Boxwala" w:date="2013-11-14T05:39:00Z">
-        <w:r>
-          <w:t>e</w:t>
-        </w:r>
-      </w:ins>
-      <w:r>
-        <w:t>CQI DAM</w:t>
+      <w:proofErr w:type="spellStart"/>
+      <w:r>
+        <w:t>e</w:t>
+      </w:r>
+      <w:r>
+        <w:t>CQI</w:t>
+      </w:r>
+      <w:proofErr w:type="spellEnd"/>
+      <w:r>
+        <w:t xml:space="preserve"> DAM</w:t>
       </w:r>
       <w:r>
         <w:t xml:space="preserve"> must represent clinical concepts and attributes in an unambiguous manner. In cases where semantic clarity and human expressivity </w:t>
@@ -3068,12 +3375,14 @@
           <w:numId w:val="16"/>
         </w:numPr>
       </w:pPr>
+      <w:proofErr w:type="spellStart"/>
       <w:r>
         <w:rPr>
           <w:b/>
         </w:rPr>
         <w:t>Inferencing</w:t>
       </w:r>
+      <w:proofErr w:type="spellEnd"/>
       <w:r>
         <w:rPr>
           <w:b/>
@@ -3084,13 +3393,16 @@
       <w:r>
         <w:t xml:space="preserve">- The </w:t>
       </w:r>
-      <w:ins w:id="63" w:author="Aziz Boxwala" w:date="2013-11-14T05:39:00Z">
-        <w:r>
-          <w:t>e</w:t>
-        </w:r>
-      </w:ins>
-      <w:r>
-        <w:t>CQI DAM</w:t>
+      <w:proofErr w:type="spellStart"/>
+      <w:r>
+        <w:t>e</w:t>
+      </w:r>
+      <w:r>
+        <w:t>CQI</w:t>
+      </w:r>
+      <w:proofErr w:type="spellEnd"/>
+      <w:r>
+        <w:t xml:space="preserve"> DAM</w:t>
       </w:r>
       <w:r>
         <w:t xml:space="preserve"> </w:t>
@@ -3099,7 +3411,15 @@
         <w:t>will</w:t>
       </w:r>
       <w:r>
-        <w:t xml:space="preserve"> define concept relationships (e.g., IS-A and PART-OF relationships) that support the inferencing needs of </w:t>
+        <w:t xml:space="preserve"> define concept relationships (e.g., IS-A and PART-OF relationships) that support the </w:t>
+      </w:r>
+      <w:proofErr w:type="spellStart"/>
+      <w:r>
+        <w:t>inferencing</w:t>
+      </w:r>
+      <w:proofErr w:type="spellEnd"/>
+      <w:r>
+        <w:t xml:space="preserve"> needs of </w:t>
       </w:r>
       <w:r>
         <w:t>CDS</w:t>
@@ -3107,9 +3427,13 @@
       <w:r>
         <w:t xml:space="preserve"> systems. This includes the definition of general (broader) concepts at higher levels in a concept hierarchy that may then be ‘composed’ together to represent lower level concepts more familiar to clinicians. CDS systems may operate on these broader concepts while </w:t>
       </w:r>
+      <w:proofErr w:type="spellStart"/>
       <w:r>
         <w:t>eCQM</w:t>
       </w:r>
+      <w:bookmarkStart w:id="1" w:name="_GoBack"/>
+      <w:bookmarkEnd w:id="1"/>
+      <w:proofErr w:type="spellEnd"/>
       <w:r>
         <w:t xml:space="preserve"> or CDS </w:t>
       </w:r>
@@ -3137,13 +3461,16 @@
       <w:r>
         <w:t xml:space="preserve"> - The </w:t>
       </w:r>
-      <w:ins w:id="64" w:author="Aziz Boxwala" w:date="2013-11-14T05:39:00Z">
-        <w:r>
-          <w:t>e</w:t>
-        </w:r>
-      </w:ins>
-      <w:r>
-        <w:t>CQI DAM</w:t>
+      <w:proofErr w:type="spellStart"/>
+      <w:r>
+        <w:t>e</w:t>
+      </w:r>
+      <w:r>
+        <w:t>CQI</w:t>
+      </w:r>
+      <w:proofErr w:type="spellEnd"/>
+      <w:r>
+        <w:t xml:space="preserve"> DAM</w:t>
       </w:r>
       <w:r>
         <w:t xml:space="preserve"> </w:t>
@@ -3172,21 +3499,39 @@
         <w:pStyle w:val="Heading2"/>
       </w:pPr>
       <w:r>
-        <w:lastRenderedPageBreak/>
         <w:t>Interoperability</w:t>
       </w:r>
     </w:p>
     <w:p>
       <w:r>
-        <w:t xml:space="preserve">Each concept and property of vMR and QDM must have an unambiguous mapping to a </w:t>
-      </w:r>
-      <w:ins w:id="65" w:author="Aziz Boxwala" w:date="2013-11-14T05:39:00Z">
-        <w:r>
-          <w:t>e</w:t>
-        </w:r>
-      </w:ins>
-      <w:r>
-        <w:t>CQI DAM equivalent.</w:t>
+        <w:t xml:space="preserve">Each concept and property of </w:t>
+      </w:r>
+      <w:proofErr w:type="spellStart"/>
+      <w:r>
+        <w:t>vMR</w:t>
+      </w:r>
+      <w:proofErr w:type="spellEnd"/>
+      <w:r>
+        <w:t xml:space="preserve"> and QDM must have an unambiguous mapping to </w:t>
+      </w:r>
+      <w:proofErr w:type="gramStart"/>
+      <w:r>
+        <w:t>a</w:t>
+      </w:r>
+      <w:proofErr w:type="gramEnd"/>
+      <w:r>
+        <w:t xml:space="preserve"> </w:t>
+      </w:r>
+      <w:proofErr w:type="spellStart"/>
+      <w:r>
+        <w:t>e</w:t>
+      </w:r>
+      <w:r>
+        <w:t>CQI</w:t>
+      </w:r>
+      <w:proofErr w:type="spellEnd"/>
+      <w:r>
+        <w:t xml:space="preserve"> DAM equivalent.</w:t>
       </w:r>
     </w:p>
     <w:p>
@@ -3194,6 +3539,7 @@
         <w:pStyle w:val="Heading2"/>
       </w:pPr>
       <w:r>
+        <w:lastRenderedPageBreak/>
         <w:t>Extensibility</w:t>
       </w:r>
     </w:p>
@@ -3201,42 +3547,72 @@
       <w:r>
         <w:t xml:space="preserve">The </w:t>
       </w:r>
-      <w:ins w:id="66" w:author="Aziz Boxwala" w:date="2013-11-14T05:39:00Z">
-        <w:r>
-          <w:t>e</w:t>
-        </w:r>
-      </w:ins>
-      <w:r>
-        <w:t>CQI DAM</w:t>
+      <w:proofErr w:type="spellStart"/>
+      <w:r>
+        <w:t>e</w:t>
+      </w:r>
+      <w:r>
+        <w:t>CQI</w:t>
+      </w:r>
+      <w:proofErr w:type="spellEnd"/>
+      <w:r>
+        <w:t xml:space="preserve"> DAM</w:t>
       </w:r>
       <w:r>
         <w:t xml:space="preserve"> will </w:t>
       </w:r>
       <w:r>
-        <w:t>only address existing concepts from vMR and QDM and will therefore not include</w:t>
+        <w:t xml:space="preserve">only address existing concepts from </w:t>
+      </w:r>
+      <w:proofErr w:type="spellStart"/>
+      <w:r>
+        <w:t>vMR</w:t>
+      </w:r>
+      <w:proofErr w:type="spellEnd"/>
+      <w:r>
+        <w:t xml:space="preserve"> and QDM and will therefore not include</w:t>
       </w:r>
       <w:r>
         <w:t xml:space="preserve"> a representation for all types of clinical data. For example, the </w:t>
       </w:r>
-      <w:ins w:id="67" w:author="Aziz Boxwala" w:date="2013-11-14T05:39:00Z">
-        <w:r>
-          <w:t>e</w:t>
-        </w:r>
-      </w:ins>
-      <w:r>
-        <w:t>CQI DAM</w:t>
-      </w:r>
-      <w:r>
-        <w:t xml:space="preserve"> may include a class for Diagnostic</w:t>
+      <w:proofErr w:type="spellStart"/>
+      <w:r>
+        <w:t>e</w:t>
+      </w:r>
+      <w:r>
+        <w:t>CQI</w:t>
+      </w:r>
+      <w:proofErr w:type="spellEnd"/>
+      <w:r>
+        <w:t xml:space="preserve"> DAM</w:t>
+      </w:r>
+      <w:r>
+        <w:t xml:space="preserve"> may include a class for </w:t>
+      </w:r>
+      <w:proofErr w:type="spellStart"/>
+      <w:r>
+        <w:t>Diagnostic</w:t>
       </w:r>
       <w:r>
         <w:t>Test</w:t>
       </w:r>
       <w:r>
-        <w:t xml:space="preserve">Result, but not </w:t>
-      </w:r>
-      <w:r>
-        <w:t>for CultureTestResult that would</w:t>
+        <w:t>Result</w:t>
+      </w:r>
+      <w:proofErr w:type="spellEnd"/>
+      <w:r>
+        <w:t xml:space="preserve">, but not </w:t>
+      </w:r>
+      <w:r>
+        <w:t xml:space="preserve">for </w:t>
+      </w:r>
+      <w:proofErr w:type="spellStart"/>
+      <w:r>
+        <w:t>CultureTestResult</w:t>
+      </w:r>
+      <w:proofErr w:type="spellEnd"/>
+      <w:r>
+        <w:t xml:space="preserve"> that would</w:t>
       </w:r>
       <w:r>
         <w:t xml:space="preserve"> require specific properties for representing </w:t>
@@ -3247,126 +3623,235 @@
       <w:r>
         <w:t xml:space="preserve"> organism. The </w:t>
       </w:r>
-      <w:ins w:id="68" w:author="Aziz Boxwala" w:date="2013-11-14T05:40:00Z">
-        <w:r>
-          <w:t>e</w:t>
-        </w:r>
-      </w:ins>
-      <w:r>
-        <w:t>CQI DAM will therefore</w:t>
-      </w:r>
-      <w:r>
-        <w:t xml:space="preserve"> be extensible to fill gaps in the model. </w:t>
-      </w:r>
-      <w:r>
-        <w:t xml:space="preserve">It is expected that extensions will be added to the model </w:t>
-      </w:r>
-      <w:r>
-        <w:t>through the standardization process.</w:t>
+      <w:proofErr w:type="spellStart"/>
+      <w:r>
+        <w:t>e</w:t>
+      </w:r>
+      <w:r>
+        <w:t>CQI</w:t>
+      </w:r>
+      <w:proofErr w:type="spellEnd"/>
+      <w:r>
+        <w:t xml:space="preserve"> DAM will therefore</w:t>
+      </w:r>
+      <w:r>
+        <w:t xml:space="preserve"> be extensible to fill gaps in the model.</w:t>
       </w:r>
     </w:p>
     <w:p>
       <w:r>
-        <w:t>T</w:t>
-      </w:r>
-      <w:r>
-        <w:t xml:space="preserve">he </w:t>
-      </w:r>
-      <w:ins w:id="69" w:author="Aziz Boxwala" w:date="2013-11-14T05:40:00Z">
-        <w:r>
-          <w:t>e</w:t>
-        </w:r>
-      </w:ins>
-      <w:r>
-        <w:t>CQI DAM will support extension</w:t>
-      </w:r>
-      <w:r>
-        <w:t xml:space="preserve"> </w:t>
-      </w:r>
-      <w:r>
-        <w:t>via</w:t>
-      </w:r>
-      <w:r>
-        <w:t xml:space="preserve"> creati</w:t>
-      </w:r>
-      <w:r>
-        <w:t>on of</w:t>
-      </w:r>
-      <w:r>
-        <w:t xml:space="preserve"> new subclasses using UML class extension mechanisms. Additional conventions </w:t>
-      </w:r>
-      <w:r>
-        <w:t>must</w:t>
-      </w:r>
-      <w:r>
-        <w:t xml:space="preserve"> be established for naming and structuring the extended models so that (1) the extended models are consistently designed and (2) are separable from the core model.</w:t>
+        <w:t xml:space="preserve">It is expected that </w:t>
+      </w:r>
+      <w:r>
+        <w:t>gaps in the models</w:t>
+      </w:r>
+      <w:r>
+        <w:t xml:space="preserve"> will be </w:t>
+      </w:r>
+      <w:r>
+        <w:t xml:space="preserve">addressed </w:t>
+      </w:r>
+      <w:r>
+        <w:t>through the standardization process.</w:t>
+      </w:r>
+      <w:r>
+        <w:t xml:space="preserve"> However, there often is a need to incorporate classes and attributes into a model even before the standardization is completed. </w:t>
+      </w:r>
+      <w:r>
+        <w:t xml:space="preserve">Thus, the </w:t>
+      </w:r>
+      <w:proofErr w:type="spellStart"/>
+      <w:r>
+        <w:t>eCQI</w:t>
+      </w:r>
+      <w:proofErr w:type="spellEnd"/>
+      <w:r>
+        <w:t xml:space="preserve"> model must be extensible by the users and implementers of the specification. </w:t>
       </w:r>
     </w:p>
     <w:p>
       <w:r>
-        <w:t>E</w:t>
-      </w:r>
-      <w:r>
-        <w:t>xten</w:t>
-      </w:r>
-      <w:r>
-        <w:t>sion</w:t>
-      </w:r>
-      <w:r>
-        <w:t xml:space="preserve"> classes must degrade gracefully to </w:t>
-      </w:r>
-      <w:r>
-        <w:t>the core model</w:t>
-      </w:r>
-      <w:r>
-        <w:t xml:space="preserve"> class </w:t>
-      </w:r>
-      <w:r>
-        <w:t>that they extend.</w:t>
-      </w:r>
-      <w:r>
-        <w:t xml:space="preserve"> </w:t>
-      </w:r>
-      <w:r>
-        <w:t>E.g.</w:t>
-      </w:r>
-      <w:r>
-        <w:t xml:space="preserve">, a CultureTestResult </w:t>
-      </w:r>
-      <w:r>
-        <w:t>extension</w:t>
-      </w:r>
-      <w:r>
-        <w:t xml:space="preserve"> </w:t>
-      </w:r>
-      <w:r>
-        <w:t xml:space="preserve">of a </w:t>
-      </w:r>
-      <w:r>
-        <w:t>DiagnosticTestResult</w:t>
-      </w:r>
-      <w:r>
-        <w:t xml:space="preserve"> will</w:t>
-      </w:r>
-      <w:r>
-        <w:t xml:space="preserve"> still be process</w:t>
-      </w:r>
-      <w:r>
-        <w:t>able</w:t>
-      </w:r>
-      <w:r>
-        <w:t xml:space="preserve"> as a DiagnosticTestResult.</w:t>
+        <w:t xml:space="preserve">The approach to extending the </w:t>
+      </w:r>
+      <w:proofErr w:type="spellStart"/>
+      <w:r>
+        <w:t>eCQI</w:t>
+      </w:r>
+      <w:proofErr w:type="spellEnd"/>
+      <w:r>
+        <w:t xml:space="preserve"> model is not p</w:t>
+      </w:r>
+      <w:r>
+        <w:t xml:space="preserve">art of the conceptual model, </w:t>
+      </w:r>
+      <w:r>
+        <w:t xml:space="preserve">the scope of this </w:t>
+      </w:r>
+      <w:r>
+        <w:t>document</w:t>
+      </w:r>
+      <w:r>
+        <w:t xml:space="preserve">. </w:t>
+      </w:r>
+      <w:r>
+        <w:t xml:space="preserve">Thus, we do not specify an extension mechanism here. Rather, it will be specified as part of the </w:t>
+      </w:r>
+      <w:proofErr w:type="spellStart"/>
+      <w:r>
+        <w:t>eCQI</w:t>
+      </w:r>
+      <w:proofErr w:type="spellEnd"/>
+      <w:r>
+        <w:t xml:space="preserve"> logical model.</w:t>
       </w:r>
     </w:p>
     <w:p>
       <w:r>
+        <w:t>T</w:t>
+      </w:r>
+      <w:r>
+        <w:t>he</w:t>
+      </w:r>
+      <w:r>
+        <w:t xml:space="preserve"> approach we intend to pursue for </w:t>
+      </w:r>
+      <w:r>
+        <w:t>support</w:t>
+      </w:r>
+      <w:r>
+        <w:t>ing</w:t>
+      </w:r>
+      <w:r>
+        <w:t xml:space="preserve"> </w:t>
+      </w:r>
+      <w:r>
+        <w:t xml:space="preserve">model </w:t>
+      </w:r>
+      <w:r>
+        <w:t>extension</w:t>
+      </w:r>
+      <w:r>
+        <w:t xml:space="preserve"> </w:t>
+      </w:r>
+      <w:r>
+        <w:t xml:space="preserve">will be the </w:t>
+      </w:r>
+      <w:r>
+        <w:t>creati</w:t>
+      </w:r>
+      <w:r>
+        <w:t>on of</w:t>
+      </w:r>
+      <w:r>
+        <w:t xml:space="preserve"> new subclasses using UML class extension mechanisms. Additional conventions </w:t>
+      </w:r>
+      <w:r>
+        <w:t>must</w:t>
+      </w:r>
+      <w:r>
+        <w:t xml:space="preserve"> be established for naming and structuring the extended models so that (1) the extended models are consistently designed and (2) are separable from the core model.</w:t>
+      </w:r>
+    </w:p>
+    <w:p>
+      <w:r>
+        <w:t>E</w:t>
+      </w:r>
+      <w:r>
+        <w:t>xten</w:t>
+      </w:r>
+      <w:r>
+        <w:t>sion</w:t>
+      </w:r>
+      <w:r>
+        <w:t xml:space="preserve"> classes must degrade gracefully to </w:t>
+      </w:r>
+      <w:r>
+        <w:t>the core model</w:t>
+      </w:r>
+      <w:r>
+        <w:t xml:space="preserve"> class </w:t>
+      </w:r>
+      <w:r>
+        <w:t>that they extend.</w:t>
+      </w:r>
+      <w:r>
+        <w:t xml:space="preserve"> </w:t>
+      </w:r>
+      <w:r>
+        <w:t>E.g.</w:t>
+      </w:r>
+      <w:r>
+        <w:t xml:space="preserve">, a </w:t>
+      </w:r>
+      <w:proofErr w:type="spellStart"/>
+      <w:r>
+        <w:t>CultureTestResult</w:t>
+      </w:r>
+      <w:proofErr w:type="spellEnd"/>
+      <w:r>
+        <w:t xml:space="preserve"> </w:t>
+      </w:r>
+      <w:r>
+        <w:t>extension</w:t>
+      </w:r>
+      <w:r>
+        <w:t xml:space="preserve"> </w:t>
+      </w:r>
+      <w:r>
+        <w:t xml:space="preserve">of a </w:t>
+      </w:r>
+      <w:proofErr w:type="spellStart"/>
+      <w:r>
+        <w:t>DiagnosticTestResult</w:t>
+      </w:r>
+      <w:proofErr w:type="spellEnd"/>
+      <w:r>
+        <w:t xml:space="preserve"> will</w:t>
+      </w:r>
+      <w:r>
+        <w:t xml:space="preserve"> still be </w:t>
+      </w:r>
+      <w:proofErr w:type="spellStart"/>
+      <w:r>
+        <w:t>process</w:t>
+      </w:r>
+      <w:r>
+        <w:t>able</w:t>
+      </w:r>
+      <w:proofErr w:type="spellEnd"/>
+      <w:r>
+        <w:t xml:space="preserve"> </w:t>
+      </w:r>
+      <w:r>
+        <w:t xml:space="preserve">by a system </w:t>
+      </w:r>
+      <w:r>
+        <w:t xml:space="preserve">as a </w:t>
+      </w:r>
+      <w:proofErr w:type="spellStart"/>
+      <w:r>
+        <w:t>DiagnosticTestResult</w:t>
+      </w:r>
+      <w:proofErr w:type="spellEnd"/>
+      <w:r>
+        <w:t>.</w:t>
+      </w:r>
+    </w:p>
+    <w:p>
+      <w:r>
         <w:t xml:space="preserve">Other extensibility mechanisms were </w:t>
       </w:r>
       <w:r>
+        <w:t xml:space="preserve">reviewed and </w:t>
+      </w:r>
+      <w:r>
         <w:t>considered</w:t>
       </w:r>
       <w:r>
-        <w:t xml:space="preserve"> but rejected:</w:t>
+        <w:t xml:space="preserve"> to add more complexity without providing significant benefits over the above approach</w:t>
+      </w:r>
+      <w:r>
+        <w:t>:</w:t>
       </w:r>
     </w:p>
     <w:p>
@@ -3378,7 +3863,18 @@
         </w:numPr>
       </w:pPr>
       <w:r>
-        <w:t xml:space="preserve">FHIR and VMR provide a property (called “extension” in FHIR) with multiple cardinality in the core classes that can be used to add </w:t>
+        <w:t xml:space="preserve">FHIR and </w:t>
+      </w:r>
+      <w:proofErr w:type="spellStart"/>
+      <w:r>
+        <w:t>v</w:t>
+      </w:r>
+      <w:r>
+        <w:t>MR</w:t>
+      </w:r>
+      <w:proofErr w:type="spellEnd"/>
+      <w:r>
+        <w:t xml:space="preserve"> provide a property (called “extension” in FHIR) with multiple cardinality in the core classes that can be used to add </w:t>
       </w:r>
       <w:r>
         <w:t xml:space="preserve">new </w:t>
@@ -3386,11 +3882,9 @@
       <w:r>
         <w:t>attributes</w:t>
       </w:r>
-      <w:ins w:id="70" w:author="Aziz Boxwala" w:date="2013-11-14T05:37:00Z">
-        <w:r>
-          <w:t xml:space="preserve"> </w:t>
-        </w:r>
-      </w:ins>
+      <w:r>
+        <w:t xml:space="preserve"> </w:t>
+      </w:r>
       <w:r>
         <w:t>to an existing</w:t>
       </w:r>
@@ -3477,14 +3971,14 @@
           <w:numId w:val="1"/>
         </w:numPr>
       </w:pPr>
-      <w:bookmarkStart w:id="71" w:name="_Ref245962525"/>
+      <w:bookmarkStart w:id="2" w:name="_Ref245962525"/>
       <w:r>
         <w:t>Quality Data Model, The National Quality Forum, Dec 2012</w:t>
       </w:r>
       <w:r>
         <w:t>, see:</w:t>
       </w:r>
-      <w:bookmarkEnd w:id="71"/>
+      <w:bookmarkEnd w:id="2"/>
       <w:r>
         <w:t xml:space="preserve"> </w:t>
       </w:r>
@@ -3497,11 +3991,11 @@
           <w:numId w:val="1"/>
         </w:numPr>
       </w:pPr>
-      <w:bookmarkStart w:id="72" w:name="_Ref245962551"/>
+      <w:bookmarkStart w:id="3" w:name="_Ref245962551"/>
       <w:r>
         <w:t>Virtual Medical Record, HL7, Dec 2013, see:</w:t>
       </w:r>
-      <w:bookmarkEnd w:id="72"/>
+      <w:bookmarkEnd w:id="3"/>
       <w:r>
         <w:t xml:space="preserve"> </w:t>
       </w:r>
@@ -6053,14 +6547,6 @@
     <w:abstractNumId w:val="5"/>
   </w:num>
 </w:numbering>
-</file>
-
-<file path=word/people.xml><?xml version="1.0" encoding="utf-8"?>
-<w15:people xmlns:wpc="http://schemas.microsoft.com/office/word/2010/wordprocessingCanvas" xmlns:mc="http://schemas.openxmlformats.org/markup-compatibility/2006" xmlns:o="urn:schemas-microsoft-com:office:office" xmlns:r="http://schemas.openxmlformats.org/officeDocument/2006/relationships" xmlns:m="http://schemas.openxmlformats.org/officeDocument/2006/math" xmlns:v="urn:schemas-microsoft-com:vml" xmlns:wp14="http://schemas.microsoft.com/office/word/2010/wordprocessingDrawing" xmlns:wp="http://schemas.openxmlformats.org/drawingml/2006/wordprocessingDrawing" xmlns:w10="urn:schemas-microsoft-com:office:word" xmlns:w="http://schemas.openxmlformats.org/wordprocessingml/2006/main" xmlns:w14="http://schemas.microsoft.com/office/word/2010/wordml" xmlns:w15="http://schemas.microsoft.com/office/word/2012/wordml" xmlns:wpg="http://schemas.microsoft.com/office/word/2010/wordprocessingGroup" xmlns:wpi="http://schemas.microsoft.com/office/word/2010/wordprocessingInk" xmlns:wne="http://schemas.microsoft.com/office/word/2006/wordml" xmlns:wps="http://schemas.microsoft.com/office/word/2010/wordprocessingShape" mc:Ignorable="w14 w15 wp14">
-  <w15:person w15:author="Aziz Boxwala">
-    <w15:presenceInfo w15:providerId="Windows Live" w15:userId="29217054de5112f3"/>
-  </w15:person>
-</w15:people>
 </file>
 
 <file path=word/styles.xml><?xml version="1.0" encoding="utf-8"?>

</xml_diff>